<commit_message>
finished draft for part B
</commit_message>
<xml_diff>
--- a/פרויקט 2.docx
+++ b/פרויקט 2.docx
@@ -1063,6 +1063,7 @@
       <w:pPr>
         <w:rPr>
           <w:rFonts w:eastAsiaTheme="minorEastAsia" w:hint="cs"/>
+          <w:rtl/>
         </w:rPr>
       </w:pPr>
       <m:oMathPara>
@@ -1427,29 +1428,2439 @@
     <w:p>
       <w:pPr>
         <w:rPr>
+          <w:u w:val="single"/>
+          <w:rtl/>
+        </w:rPr>
+      </w:pPr>
+      <w:r>
+        <w:rPr>
           <w:rFonts w:hint="cs"/>
           <w:u w:val="single"/>
           <w:rtl/>
         </w:rPr>
-      </w:pPr>
-      <w:r>
+        <w:t>סעיף ג'</w:t>
+      </w:r>
+    </w:p>
+    <w:p>
+      <w:pPr>
+        <w:rPr>
+          <w:rtl/>
+        </w:rPr>
+      </w:pPr>
+      <w:r>
+        <w:rPr>
+          <w:rFonts w:cs="Arial"/>
+          <w:rtl/>
+        </w:rPr>
+        <w:drawing>
+          <wp:inline distT="0" distB="0" distL="0" distR="0" wp14:anchorId="32E51D44" wp14:editId="1CC7B2FD">
+            <wp:extent cx="1828576" cy="1263650"/>
+            <wp:effectExtent l="0" t="0" r="635" b="0"/>
+            <wp:docPr id="1" name="Picture 1"/>
+            <wp:cNvGraphicFramePr>
+              <a:graphicFrameLocks xmlns:a="http://schemas.openxmlformats.org/drawingml/2006/main" noChangeAspect="1"/>
+            </wp:cNvGraphicFramePr>
+            <a:graphic xmlns:a="http://schemas.openxmlformats.org/drawingml/2006/main">
+              <a:graphicData uri="http://schemas.openxmlformats.org/drawingml/2006/picture">
+                <pic:pic xmlns:pic="http://schemas.openxmlformats.org/drawingml/2006/picture">
+                  <pic:nvPicPr>
+                    <pic:cNvPr id="1" name=""/>
+                    <pic:cNvPicPr/>
+                  </pic:nvPicPr>
+                  <pic:blipFill>
+                    <a:blip r:embed="rId5"/>
+                    <a:stretch>
+                      <a:fillRect/>
+                    </a:stretch>
+                  </pic:blipFill>
+                  <pic:spPr>
+                    <a:xfrm>
+                      <a:off x="0" y="0"/>
+                      <a:ext cx="1844598" cy="1274722"/>
+                    </a:xfrm>
+                    <a:prstGeom prst="rect">
+                      <a:avLst/>
+                    </a:prstGeom>
+                  </pic:spPr>
+                </pic:pic>
+              </a:graphicData>
+            </a:graphic>
+          </wp:inline>
+        </w:drawing>
+      </w:r>
+    </w:p>
+    <w:p>
+      <w:pPr>
         <w:rPr>
           <w:rFonts w:hint="cs"/>
           <w:u w:val="single"/>
           <w:rtl/>
         </w:rPr>
-        <w:t>סעיף ג'</w:t>
+      </w:pPr>
+      <w:r>
+        <w:rPr>
+          <w:rFonts w:hint="cs"/>
+          <w:u w:val="single"/>
+          <w:rtl/>
+        </w:rPr>
+        <w:t>סעיף ד'</w:t>
+      </w:r>
+      <w:r>
+        <w:rPr>
+          <w:rFonts w:hint="cs"/>
+          <w:u w:val="single"/>
+          <w:rtl/>
+        </w:rPr>
+        <w:t xml:space="preserve"> וסעיף ה'</w:t>
       </w:r>
     </w:p>
     <w:p>
       <w:pPr>
         <w:rPr>
+          <w:rtl/>
+        </w:rPr>
+      </w:pPr>
+      <w:r>
+        <w:rPr>
+          <w:rFonts w:cs="Arial"/>
+          <w:rtl/>
+        </w:rPr>
+        <w:lastRenderedPageBreak/>
+        <w:drawing>
+          <wp:inline distT="0" distB="0" distL="0" distR="0" wp14:anchorId="3CAB1B72" wp14:editId="021EE520">
+            <wp:extent cx="2150262" cy="1879600"/>
+            <wp:effectExtent l="0" t="0" r="2540" b="6350"/>
+            <wp:docPr id="2" name="Picture 2"/>
+            <wp:cNvGraphicFramePr>
+              <a:graphicFrameLocks xmlns:a="http://schemas.openxmlformats.org/drawingml/2006/main" noChangeAspect="1"/>
+            </wp:cNvGraphicFramePr>
+            <a:graphic xmlns:a="http://schemas.openxmlformats.org/drawingml/2006/main">
+              <a:graphicData uri="http://schemas.openxmlformats.org/drawingml/2006/picture">
+                <pic:pic xmlns:pic="http://schemas.openxmlformats.org/drawingml/2006/picture">
+                  <pic:nvPicPr>
+                    <pic:cNvPr id="1" name=""/>
+                    <pic:cNvPicPr/>
+                  </pic:nvPicPr>
+                  <pic:blipFill>
+                    <a:blip r:embed="rId6"/>
+                    <a:stretch>
+                      <a:fillRect/>
+                    </a:stretch>
+                  </pic:blipFill>
+                  <pic:spPr>
+                    <a:xfrm>
+                      <a:off x="0" y="0"/>
+                      <a:ext cx="2150262" cy="1879600"/>
+                    </a:xfrm>
+                    <a:prstGeom prst="rect">
+                      <a:avLst/>
+                    </a:prstGeom>
+                  </pic:spPr>
+                </pic:pic>
+              </a:graphicData>
+            </a:graphic>
+          </wp:inline>
+        </w:drawing>
+      </w:r>
+    </w:p>
+    <w:p>
+      <w:pPr>
+        <w:rPr>
+          <w:rFonts w:hint="cs"/>
+          <w:u w:val="single"/>
+          <w:rtl/>
+        </w:rPr>
+      </w:pPr>
+      <w:r>
+        <w:rPr>
+          <w:rFonts w:hint="cs"/>
+          <w:u w:val="single"/>
+          <w:rtl/>
+        </w:rPr>
+        <w:t>סעיף ו'</w:t>
+      </w:r>
+    </w:p>
+    <w:p>
+      <w:pPr>
+        <w:rPr>
+          <w:rtl/>
+        </w:rPr>
+      </w:pPr>
+      <w:r>
+        <w:rPr>
+          <w:rFonts w:cs="Arial"/>
+          <w:rtl/>
+        </w:rPr>
+        <w:drawing>
+          <wp:inline distT="0" distB="0" distL="0" distR="0" wp14:anchorId="77A302E8" wp14:editId="570B382C">
+            <wp:extent cx="2165349" cy="1008519"/>
+            <wp:effectExtent l="0" t="0" r="6985" b="1270"/>
+            <wp:docPr id="3" name="Picture 3"/>
+            <wp:cNvGraphicFramePr>
+              <a:graphicFrameLocks xmlns:a="http://schemas.openxmlformats.org/drawingml/2006/main" noChangeAspect="1"/>
+            </wp:cNvGraphicFramePr>
+            <a:graphic xmlns:a="http://schemas.openxmlformats.org/drawingml/2006/main">
+              <a:graphicData uri="http://schemas.openxmlformats.org/drawingml/2006/picture">
+                <pic:pic xmlns:pic="http://schemas.openxmlformats.org/drawingml/2006/picture">
+                  <pic:nvPicPr>
+                    <pic:cNvPr id="1" name=""/>
+                    <pic:cNvPicPr/>
+                  </pic:nvPicPr>
+                  <pic:blipFill>
+                    <a:blip r:embed="rId7"/>
+                    <a:stretch>
+                      <a:fillRect/>
+                    </a:stretch>
+                  </pic:blipFill>
+                  <pic:spPr>
+                    <a:xfrm>
+                      <a:off x="0" y="0"/>
+                      <a:ext cx="2181267" cy="1015933"/>
+                    </a:xfrm>
+                    <a:prstGeom prst="rect">
+                      <a:avLst/>
+                    </a:prstGeom>
+                  </pic:spPr>
+                </pic:pic>
+              </a:graphicData>
+            </a:graphic>
+          </wp:inline>
+        </w:drawing>
+      </w:r>
+    </w:p>
+    <w:p>
+      <w:pPr>
+        <w:rPr>
+          <w:rFonts w:hint="cs"/>
+          <w:u w:val="single"/>
+          <w:rtl/>
+        </w:rPr>
+      </w:pPr>
+      <w:r>
+        <w:rPr>
+          <w:rFonts w:hint="cs"/>
+          <w:u w:val="single"/>
+          <w:rtl/>
+        </w:rPr>
+        <w:t>סעיף ז'</w:t>
+      </w:r>
+    </w:p>
+    <w:p>
+      <w:pPr>
+        <w:rPr>
+          <w:rtl/>
+        </w:rPr>
+      </w:pPr>
+      <w:r>
+        <w:rPr>
+          <w:rFonts w:cs="Arial"/>
+          <w:rtl/>
+        </w:rPr>
+        <w:drawing>
+          <wp:inline distT="0" distB="0" distL="0" distR="0" wp14:anchorId="598C26F7" wp14:editId="056AA31A">
+            <wp:extent cx="2172003" cy="857370"/>
+            <wp:effectExtent l="0" t="0" r="0" b="0"/>
+            <wp:docPr id="4" name="Picture 4"/>
+            <wp:cNvGraphicFramePr>
+              <a:graphicFrameLocks xmlns:a="http://schemas.openxmlformats.org/drawingml/2006/main" noChangeAspect="1"/>
+            </wp:cNvGraphicFramePr>
+            <a:graphic xmlns:a="http://schemas.openxmlformats.org/drawingml/2006/main">
+              <a:graphicData uri="http://schemas.openxmlformats.org/drawingml/2006/picture">
+                <pic:pic xmlns:pic="http://schemas.openxmlformats.org/drawingml/2006/picture">
+                  <pic:nvPicPr>
+                    <pic:cNvPr id="1" name=""/>
+                    <pic:cNvPicPr/>
+                  </pic:nvPicPr>
+                  <pic:blipFill>
+                    <a:blip r:embed="rId8"/>
+                    <a:stretch>
+                      <a:fillRect/>
+                    </a:stretch>
+                  </pic:blipFill>
+                  <pic:spPr>
+                    <a:xfrm>
+                      <a:off x="0" y="0"/>
+                      <a:ext cx="2172003" cy="857370"/>
+                    </a:xfrm>
+                    <a:prstGeom prst="rect">
+                      <a:avLst/>
+                    </a:prstGeom>
+                  </pic:spPr>
+                </pic:pic>
+              </a:graphicData>
+            </a:graphic>
+          </wp:inline>
+        </w:drawing>
+      </w:r>
+    </w:p>
+    <w:p>
+      <w:pPr>
+        <w:rPr>
           <w:rFonts w:hint="cs"/>
           <w:rtl/>
         </w:rPr>
       </w:pPr>
       <w:bookmarkStart w:id="0" w:name="_GoBack"/>
       <w:bookmarkEnd w:id="0"/>
+      <w:r>
+        <w:rPr>
+          <w:rFonts w:hint="cs"/>
+          <w:u w:val="single"/>
+          <w:rtl/>
+        </w:rPr>
+        <w:t>סעיף ט'</w:t>
+      </w:r>
+    </w:p>
+    <w:p>
+      <w:pPr>
+        <w:rPr>
+          <w:u w:val="single"/>
+        </w:rPr>
+      </w:pPr>
+      <w:r>
+        <w:rPr>
+          <w:rFonts w:cs="Arial"/>
+          <w:rtl/>
+        </w:rPr>
+        <w:drawing>
+          <wp:inline distT="0" distB="0" distL="0" distR="0" wp14:anchorId="2FB383DB" wp14:editId="7B2B4FCF">
+            <wp:extent cx="4839375" cy="1238423"/>
+            <wp:effectExtent l="0" t="0" r="0" b="0"/>
+            <wp:docPr id="6" name="Picture 6"/>
+            <wp:cNvGraphicFramePr>
+              <a:graphicFrameLocks xmlns:a="http://schemas.openxmlformats.org/drawingml/2006/main" noChangeAspect="1"/>
+            </wp:cNvGraphicFramePr>
+            <a:graphic xmlns:a="http://schemas.openxmlformats.org/drawingml/2006/main">
+              <a:graphicData uri="http://schemas.openxmlformats.org/drawingml/2006/picture">
+                <pic:pic xmlns:pic="http://schemas.openxmlformats.org/drawingml/2006/picture">
+                  <pic:nvPicPr>
+                    <pic:cNvPr id="1" name=""/>
+                    <pic:cNvPicPr/>
+                  </pic:nvPicPr>
+                  <pic:blipFill>
+                    <a:blip r:embed="rId9"/>
+                    <a:stretch>
+                      <a:fillRect/>
+                    </a:stretch>
+                  </pic:blipFill>
+                  <pic:spPr>
+                    <a:xfrm>
+                      <a:off x="0" y="0"/>
+                      <a:ext cx="4839375" cy="1238423"/>
+                    </a:xfrm>
+                    <a:prstGeom prst="rect">
+                      <a:avLst/>
+                    </a:prstGeom>
+                  </pic:spPr>
+                </pic:pic>
+              </a:graphicData>
+            </a:graphic>
+          </wp:inline>
+        </w:drawing>
+      </w:r>
+    </w:p>
+    <w:p>
+      <w:pPr>
+        <w:rPr>
+          <w:u w:val="single"/>
+          <w:rtl/>
+        </w:rPr>
+      </w:pPr>
+      <w:r>
+        <w:rPr>
+          <w:rFonts w:hint="cs"/>
+          <w:u w:val="single"/>
+          <w:rtl/>
+        </w:rPr>
+        <w:t>סעיף י'</w:t>
+      </w:r>
+    </w:p>
+    <w:p>
+      <w:pPr>
+        <w:rPr>
+          <w:u w:val="single"/>
+        </w:rPr>
+      </w:pPr>
+      <w:r>
+        <w:rPr>
+          <w:rFonts w:cs="Arial"/>
+          <w:rtl/>
+        </w:rPr>
+        <w:drawing>
+          <wp:inline distT="0" distB="0" distL="0" distR="0" wp14:anchorId="1E7306F0" wp14:editId="0D4EE68A">
+            <wp:extent cx="2143424" cy="838317"/>
+            <wp:effectExtent l="0" t="0" r="9525" b="0"/>
+            <wp:docPr id="5" name="Picture 5"/>
+            <wp:cNvGraphicFramePr>
+              <a:graphicFrameLocks xmlns:a="http://schemas.openxmlformats.org/drawingml/2006/main" noChangeAspect="1"/>
+            </wp:cNvGraphicFramePr>
+            <a:graphic xmlns:a="http://schemas.openxmlformats.org/drawingml/2006/main">
+              <a:graphicData uri="http://schemas.openxmlformats.org/drawingml/2006/picture">
+                <pic:pic xmlns:pic="http://schemas.openxmlformats.org/drawingml/2006/picture">
+                  <pic:nvPicPr>
+                    <pic:cNvPr id="1" name=""/>
+                    <pic:cNvPicPr/>
+                  </pic:nvPicPr>
+                  <pic:blipFill>
+                    <a:blip r:embed="rId10"/>
+                    <a:stretch>
+                      <a:fillRect/>
+                    </a:stretch>
+                  </pic:blipFill>
+                  <pic:spPr>
+                    <a:xfrm>
+                      <a:off x="0" y="0"/>
+                      <a:ext cx="2143424" cy="838317"/>
+                    </a:xfrm>
+                    <a:prstGeom prst="rect">
+                      <a:avLst/>
+                    </a:prstGeom>
+                  </pic:spPr>
+                </pic:pic>
+              </a:graphicData>
+            </a:graphic>
+          </wp:inline>
+        </w:drawing>
+      </w:r>
+    </w:p>
+    <w:p>
+      <w:pPr>
+        <w:rPr>
+          <w:rFonts w:hint="cs"/>
+        </w:rPr>
+      </w:pPr>
+    </w:p>
+    <w:p>
+      <w:pPr>
+        <w:bidi w:val="0"/>
+      </w:pPr>
+      <w:r>
+        <w:br w:type="page"/>
+      </w:r>
+    </w:p>
+    <w:p>
+      <w:pPr>
+        <w:rPr>
+          <w:rFonts w:hint="cs"/>
+          <w:b/>
+          <w:bCs/>
+          <w:u w:val="single"/>
+          <w:rtl/>
+        </w:rPr>
+      </w:pPr>
+      <w:r>
+        <w:rPr>
+          <w:rFonts w:hint="cs"/>
+          <w:b/>
+          <w:bCs/>
+          <w:u w:val="single"/>
+          <w:rtl/>
+        </w:rPr>
+        <w:lastRenderedPageBreak/>
+        <w:t>חלק ב'</w:t>
+      </w:r>
+    </w:p>
+    <w:p>
+      <w:pPr>
+        <w:rPr>
+          <w:u w:val="single"/>
+          <w:rtl/>
+        </w:rPr>
+      </w:pPr>
+      <w:r>
+        <w:rPr>
+          <w:rFonts w:hint="cs"/>
+          <w:u w:val="single"/>
+          <w:rtl/>
+        </w:rPr>
+        <w:t>סעיף א'</w:t>
+      </w:r>
+    </w:p>
+    <w:p>
+      <w:pPr>
+        <w:rPr>
+          <w:rFonts w:hint="cs"/>
+          <w:rtl/>
+        </w:rPr>
+      </w:pPr>
+      <w:r>
+        <w:rPr>
+          <w:rFonts w:hint="cs"/>
+          <w:rtl/>
+        </w:rPr>
+        <w:t>נסמן, כמו בתרגול:</w:t>
+      </w:r>
+    </w:p>
+    <w:p>
+      <w:pPr>
+        <w:rPr>
+          <w:rFonts w:eastAsiaTheme="minorEastAsia" w:hint="cs"/>
+          <w:rtl/>
+        </w:rPr>
+      </w:pPr>
+      <m:oMath>
+        <m:r>
+          <m:rPr>
+            <m:sty m:val="bi"/>
+          </m:rPr>
+          <w:rPr>
+            <w:rFonts w:ascii="Cambria Math" w:hAnsi="Cambria Math"/>
+          </w:rPr>
+          <m:t>u</m:t>
+        </m:r>
+        <m:r>
+          <m:rPr>
+            <m:sty m:val="b"/>
+          </m:rPr>
+          <w:rPr>
+            <w:rFonts w:ascii="Cambria Math" w:hAnsi="Cambria Math"/>
+          </w:rPr>
+          <m:t>=</m:t>
+        </m:r>
+        <m:d>
+          <m:dPr>
+            <m:ctrlPr>
+              <w:rPr>
+                <w:rFonts w:ascii="Cambria Math" w:hAnsi="Cambria Math"/>
+                <w:b/>
+                <w:bCs/>
+                <w:i/>
+              </w:rPr>
+            </m:ctrlPr>
+          </m:dPr>
+          <m:e>
+            <m:m>
+              <m:mPr>
+                <m:mcs>
+                  <m:mc>
+                    <m:mcPr>
+                      <m:count m:val="1"/>
+                      <m:mcJc m:val="center"/>
+                    </m:mcPr>
+                  </m:mc>
+                </m:mcs>
+                <m:ctrlPr>
+                  <w:rPr>
+                    <w:rFonts w:ascii="Cambria Math" w:hAnsi="Cambria Math"/>
+                    <w:b/>
+                    <w:bCs/>
+                    <w:i/>
+                  </w:rPr>
+                </m:ctrlPr>
+              </m:mPr>
+              <m:mr>
+                <m:e>
+                  <m:r>
+                    <w:rPr>
+                      <w:rFonts w:ascii="Cambria Math" w:hAnsi="Cambria Math"/>
+                    </w:rPr>
+                    <m:t>u</m:t>
+                  </m:r>
+                </m:e>
+              </m:mr>
+              <m:mr>
+                <m:e>
+                  <m:r>
+                    <w:rPr>
+                      <w:rFonts w:ascii="Cambria Math" w:hAnsi="Cambria Math"/>
+                    </w:rPr>
+                    <m:t>v</m:t>
+                  </m:r>
+                </m:e>
+              </m:mr>
+            </m:m>
+          </m:e>
+        </m:d>
+      </m:oMath>
+      <w:r>
+        <w:rPr>
+          <w:rFonts w:eastAsiaTheme="minorEastAsia" w:hint="cs"/>
+          <w:b/>
+          <w:bCs/>
+          <w:rtl/>
+        </w:rPr>
+        <w:t xml:space="preserve"> </w:t>
+      </w:r>
+      <w:r>
+        <w:rPr>
+          <w:rFonts w:eastAsiaTheme="minorEastAsia" w:hint="cs"/>
+          <w:rtl/>
+        </w:rPr>
+        <w:t xml:space="preserve">- </w:t>
+      </w:r>
+      <w:proofErr w:type="spellStart"/>
+      <w:r>
+        <w:rPr>
+          <w:rFonts w:eastAsiaTheme="minorEastAsia" w:hint="cs"/>
+          <w:rtl/>
+        </w:rPr>
+        <w:t>קורדינטות</w:t>
+      </w:r>
+      <w:proofErr w:type="spellEnd"/>
+      <w:r>
+        <w:rPr>
+          <w:rFonts w:eastAsiaTheme="minorEastAsia" w:hint="cs"/>
+          <w:rtl/>
+        </w:rPr>
+        <w:t xml:space="preserve"> מיקום החלון.</w:t>
+      </w:r>
+    </w:p>
+    <w:p>
+      <w:pPr>
+        <w:rPr>
+          <w:rFonts w:eastAsiaTheme="minorEastAsia" w:hint="cs"/>
+          <w:rtl/>
+        </w:rPr>
+      </w:pPr>
+      <m:oMath>
+        <m:r>
+          <m:rPr>
+            <m:sty m:val="bi"/>
+          </m:rPr>
+          <w:rPr>
+            <w:rFonts w:ascii="Cambria Math" w:hAnsi="Cambria Math"/>
+          </w:rPr>
+          <m:t>x</m:t>
+        </m:r>
+        <m:r>
+          <m:rPr>
+            <m:sty m:val="b"/>
+          </m:rPr>
+          <w:rPr>
+            <w:rFonts w:ascii="Cambria Math" w:hAnsi="Cambria Math"/>
+          </w:rPr>
+          <m:t>=</m:t>
+        </m:r>
+        <m:d>
+          <m:dPr>
+            <m:ctrlPr>
+              <w:rPr>
+                <w:rFonts w:ascii="Cambria Math" w:hAnsi="Cambria Math"/>
+                <w:b/>
+                <w:bCs/>
+                <w:i/>
+              </w:rPr>
+            </m:ctrlPr>
+          </m:dPr>
+          <m:e>
+            <m:m>
+              <m:mPr>
+                <m:mcs>
+                  <m:mc>
+                    <m:mcPr>
+                      <m:count m:val="1"/>
+                      <m:mcJc m:val="center"/>
+                    </m:mcPr>
+                  </m:mc>
+                </m:mcs>
+                <m:ctrlPr>
+                  <w:rPr>
+                    <w:rFonts w:ascii="Cambria Math" w:hAnsi="Cambria Math"/>
+                    <w:b/>
+                    <w:bCs/>
+                    <w:i/>
+                  </w:rPr>
+                </m:ctrlPr>
+              </m:mPr>
+              <m:mr>
+                <m:e>
+                  <m:r>
+                    <w:rPr>
+                      <w:rFonts w:ascii="Cambria Math" w:hAnsi="Cambria Math"/>
+                    </w:rPr>
+                    <m:t>x</m:t>
+                  </m:r>
+                </m:e>
+              </m:mr>
+              <m:mr>
+                <m:e>
+                  <m:r>
+                    <w:rPr>
+                      <w:rFonts w:ascii="Cambria Math" w:hAnsi="Cambria Math"/>
+                    </w:rPr>
+                    <m:t>y</m:t>
+                  </m:r>
+                </m:e>
+              </m:mr>
+            </m:m>
+          </m:e>
+        </m:d>
+      </m:oMath>
+      <w:r>
+        <w:rPr>
+          <w:rFonts w:eastAsiaTheme="minorEastAsia" w:hint="cs"/>
+          <w:b/>
+          <w:bCs/>
+          <w:rtl/>
+        </w:rPr>
+        <w:t xml:space="preserve"> </w:t>
+      </w:r>
+      <w:r>
+        <w:rPr>
+          <w:rFonts w:eastAsiaTheme="minorEastAsia" w:hint="cs"/>
+          <w:rtl/>
+        </w:rPr>
+        <w:t xml:space="preserve">- </w:t>
+      </w:r>
+      <w:proofErr w:type="spellStart"/>
+      <w:r>
+        <w:rPr>
+          <w:rFonts w:eastAsiaTheme="minorEastAsia" w:hint="cs"/>
+          <w:rtl/>
+        </w:rPr>
+        <w:t>קורדינטות</w:t>
+      </w:r>
+      <w:proofErr w:type="spellEnd"/>
+      <w:r>
+        <w:rPr>
+          <w:rFonts w:eastAsiaTheme="minorEastAsia" w:hint="cs"/>
+          <w:rtl/>
+        </w:rPr>
+        <w:t xml:space="preserve"> מיקום במישור </w:t>
+      </w:r>
+      <m:oMath>
+        <m:r>
+          <w:rPr>
+            <w:rFonts w:ascii="Cambria Math" w:eastAsiaTheme="minorEastAsia" w:hAnsi="Cambria Math"/>
+          </w:rPr>
+          <m:t>z</m:t>
+        </m:r>
+      </m:oMath>
+      <w:r>
+        <w:rPr>
+          <w:rFonts w:eastAsiaTheme="minorEastAsia" w:hint="cs"/>
+          <w:rtl/>
+        </w:rPr>
+        <w:t xml:space="preserve"> אחרי מיקום החלון.</w:t>
+      </w:r>
+    </w:p>
+    <w:p>
+      <w:pPr>
+        <w:rPr>
+          <w:rFonts w:eastAsiaTheme="minorEastAsia"/>
+          <w:rtl/>
+        </w:rPr>
+      </w:pPr>
+      <w:r>
+        <w:rPr>
+          <w:rFonts w:eastAsiaTheme="minorEastAsia" w:hint="cs"/>
+          <w:rtl/>
+        </w:rPr>
+        <w:t>בנוסף, מתקיים:</w:t>
+      </w:r>
+    </w:p>
+    <w:p>
+      <w:pPr>
+        <w:rPr>
+          <w:rFonts w:eastAsiaTheme="minorEastAsia"/>
+          <w:rtl/>
+        </w:rPr>
+      </w:pPr>
+      <m:oMathPara>
+        <m:oMath>
+          <m:d>
+            <m:dPr>
+              <m:begChr m:val="|"/>
+              <m:endChr m:val="|"/>
+              <m:ctrlPr>
+                <w:rPr>
+                  <w:rFonts w:ascii="Cambria Math" w:eastAsiaTheme="minorEastAsia" w:hAnsi="Cambria Math"/>
+                  <w:i/>
+                </w:rPr>
+              </m:ctrlPr>
+            </m:dPr>
+            <m:e>
+              <m:r>
+                <m:rPr>
+                  <m:sty m:val="bi"/>
+                </m:rPr>
+                <w:rPr>
+                  <w:rFonts w:ascii="Cambria Math" w:eastAsiaTheme="minorEastAsia" w:hAnsi="Cambria Math"/>
+                </w:rPr>
+                <m:t>u</m:t>
+              </m:r>
+            </m:e>
+          </m:d>
+          <m:r>
+            <w:rPr>
+              <w:rFonts w:ascii="Cambria Math" w:eastAsiaTheme="minorEastAsia" w:hAnsi="Cambria Math"/>
+            </w:rPr>
+            <m:t>=</m:t>
+          </m:r>
+          <m:rad>
+            <m:radPr>
+              <m:degHide m:val="1"/>
+              <m:ctrlPr>
+                <w:rPr>
+                  <w:rFonts w:ascii="Cambria Math" w:eastAsiaTheme="minorEastAsia" w:hAnsi="Cambria Math"/>
+                  <w:i/>
+                </w:rPr>
+              </m:ctrlPr>
+            </m:radPr>
+            <m:deg/>
+            <m:e>
+              <m:sSup>
+                <m:sSupPr>
+                  <m:ctrlPr>
+                    <w:rPr>
+                      <w:rFonts w:ascii="Cambria Math" w:eastAsiaTheme="minorEastAsia" w:hAnsi="Cambria Math"/>
+                      <w:i/>
+                    </w:rPr>
+                  </m:ctrlPr>
+                </m:sSupPr>
+                <m:e>
+                  <m:r>
+                    <w:rPr>
+                      <w:rFonts w:ascii="Cambria Math" w:eastAsiaTheme="minorEastAsia" w:hAnsi="Cambria Math"/>
+                    </w:rPr>
+                    <m:t>u</m:t>
+                  </m:r>
+                </m:e>
+                <m:sup>
+                  <m:r>
+                    <w:rPr>
+                      <w:rFonts w:ascii="Cambria Math" w:eastAsiaTheme="minorEastAsia" w:hAnsi="Cambria Math"/>
+                    </w:rPr>
+                    <m:t>2</m:t>
+                  </m:r>
+                </m:sup>
+              </m:sSup>
+              <m:r>
+                <w:rPr>
+                  <w:rFonts w:ascii="Cambria Math" w:eastAsiaTheme="minorEastAsia" w:hAnsi="Cambria Math"/>
+                </w:rPr>
+                <m:t>+</m:t>
+              </m:r>
+              <m:sSup>
+                <m:sSupPr>
+                  <m:ctrlPr>
+                    <w:rPr>
+                      <w:rFonts w:ascii="Cambria Math" w:eastAsiaTheme="minorEastAsia" w:hAnsi="Cambria Math"/>
+                      <w:i/>
+                    </w:rPr>
+                  </m:ctrlPr>
+                </m:sSupPr>
+                <m:e>
+                  <m:r>
+                    <w:rPr>
+                      <w:rFonts w:ascii="Cambria Math" w:eastAsiaTheme="minorEastAsia" w:hAnsi="Cambria Math"/>
+                    </w:rPr>
+                    <m:t>v</m:t>
+                  </m:r>
+                </m:e>
+                <m:sup>
+                  <m:r>
+                    <w:rPr>
+                      <w:rFonts w:ascii="Cambria Math" w:eastAsiaTheme="minorEastAsia" w:hAnsi="Cambria Math"/>
+                    </w:rPr>
+                    <m:t>2</m:t>
+                  </m:r>
+                </m:sup>
+              </m:sSup>
+            </m:e>
+          </m:rad>
+        </m:oMath>
+      </m:oMathPara>
+    </w:p>
+    <w:p>
+      <w:pPr>
+        <w:rPr>
+          <w:rFonts w:eastAsiaTheme="minorEastAsia" w:hint="cs"/>
+        </w:rPr>
+      </w:pPr>
+      <m:oMathPara>
+        <m:oMath>
+          <m:d>
+            <m:dPr>
+              <m:begChr m:val="|"/>
+              <m:endChr m:val="|"/>
+              <m:ctrlPr>
+                <w:rPr>
+                  <w:rFonts w:ascii="Cambria Math" w:eastAsiaTheme="minorEastAsia" w:hAnsi="Cambria Math"/>
+                  <w:i/>
+                </w:rPr>
+              </m:ctrlPr>
+            </m:dPr>
+            <m:e>
+              <m:r>
+                <m:rPr>
+                  <m:sty m:val="bi"/>
+                </m:rPr>
+                <w:rPr>
+                  <w:rFonts w:ascii="Cambria Math" w:eastAsiaTheme="minorEastAsia" w:hAnsi="Cambria Math"/>
+                </w:rPr>
+                <m:t>x</m:t>
+              </m:r>
+            </m:e>
+          </m:d>
+          <m:r>
+            <w:rPr>
+              <w:rFonts w:ascii="Cambria Math" w:eastAsiaTheme="minorEastAsia" w:hAnsi="Cambria Math"/>
+            </w:rPr>
+            <m:t>=</m:t>
+          </m:r>
+          <m:rad>
+            <m:radPr>
+              <m:degHide m:val="1"/>
+              <m:ctrlPr>
+                <w:rPr>
+                  <w:rFonts w:ascii="Cambria Math" w:eastAsiaTheme="minorEastAsia" w:hAnsi="Cambria Math"/>
+                  <w:i/>
+                </w:rPr>
+              </m:ctrlPr>
+            </m:radPr>
+            <m:deg/>
+            <m:e>
+              <m:sSup>
+                <m:sSupPr>
+                  <m:ctrlPr>
+                    <w:rPr>
+                      <w:rFonts w:ascii="Cambria Math" w:eastAsiaTheme="minorEastAsia" w:hAnsi="Cambria Math"/>
+                      <w:i/>
+                    </w:rPr>
+                  </m:ctrlPr>
+                </m:sSupPr>
+                <m:e>
+                  <m:r>
+                    <w:rPr>
+                      <w:rFonts w:ascii="Cambria Math" w:eastAsiaTheme="minorEastAsia" w:hAnsi="Cambria Math"/>
+                    </w:rPr>
+                    <m:t>x</m:t>
+                  </m:r>
+                </m:e>
+                <m:sup>
+                  <m:r>
+                    <w:rPr>
+                      <w:rFonts w:ascii="Cambria Math" w:eastAsiaTheme="minorEastAsia" w:hAnsi="Cambria Math"/>
+                    </w:rPr>
+                    <m:t>2</m:t>
+                  </m:r>
+                </m:sup>
+              </m:sSup>
+              <m:r>
+                <w:rPr>
+                  <w:rFonts w:ascii="Cambria Math" w:eastAsiaTheme="minorEastAsia" w:hAnsi="Cambria Math"/>
+                </w:rPr>
+                <m:t>+</m:t>
+              </m:r>
+              <m:sSup>
+                <m:sSupPr>
+                  <m:ctrlPr>
+                    <w:rPr>
+                      <w:rFonts w:ascii="Cambria Math" w:eastAsiaTheme="minorEastAsia" w:hAnsi="Cambria Math"/>
+                      <w:i/>
+                    </w:rPr>
+                  </m:ctrlPr>
+                </m:sSupPr>
+                <m:e>
+                  <m:r>
+                    <w:rPr>
+                      <w:rFonts w:ascii="Cambria Math" w:eastAsiaTheme="minorEastAsia" w:hAnsi="Cambria Math"/>
+                    </w:rPr>
+                    <m:t>y</m:t>
+                  </m:r>
+                </m:e>
+                <m:sup>
+                  <m:r>
+                    <w:rPr>
+                      <w:rFonts w:ascii="Cambria Math" w:eastAsiaTheme="minorEastAsia" w:hAnsi="Cambria Math"/>
+                    </w:rPr>
+                    <m:t>2</m:t>
+                  </m:r>
+                </m:sup>
+              </m:sSup>
+            </m:e>
+          </m:rad>
+        </m:oMath>
+      </m:oMathPara>
+    </w:p>
+    <w:p>
+      <w:pPr>
+        <w:rPr>
+          <w:rtl/>
+        </w:rPr>
+      </w:pPr>
+      <w:r>
+        <w:rPr>
+          <w:rFonts w:hint="cs"/>
+          <w:rtl/>
+        </w:rPr>
+        <w:t xml:space="preserve">קיימים שני </w:t>
+      </w:r>
+      <w:proofErr w:type="spellStart"/>
+      <w:r>
+        <w:rPr>
+          <w:rFonts w:hint="cs"/>
+          <w:rtl/>
+        </w:rPr>
+        <w:t>קירובים</w:t>
+      </w:r>
+      <w:proofErr w:type="spellEnd"/>
+      <w:r>
+        <w:rPr>
+          <w:rFonts w:hint="cs"/>
+          <w:rtl/>
+        </w:rPr>
+        <w:t xml:space="preserve"> לשימוש בנוסחה לעקיפת </w:t>
+      </w:r>
+      <w:proofErr w:type="spellStart"/>
+      <w:r>
+        <w:rPr>
+          <w:rFonts w:hint="cs"/>
+          <w:rtl/>
+        </w:rPr>
+        <w:t>פראונהופר</w:t>
+      </w:r>
+      <w:proofErr w:type="spellEnd"/>
+      <w:r>
+        <w:rPr>
+          <w:rFonts w:hint="cs"/>
+          <w:rtl/>
+        </w:rPr>
+        <w:t>:</w:t>
+      </w:r>
+    </w:p>
+    <w:p>
+      <w:pPr>
+        <w:pStyle w:val="ListParagraph"/>
+        <w:numPr>
+          <w:ilvl w:val="0"/>
+          <w:numId w:val="7"/>
+        </w:numPr>
+        <w:rPr>
+          <w:rFonts w:hint="cs"/>
+        </w:rPr>
+      </w:pPr>
+      <w:r>
+        <w:rPr>
+          <w:rFonts w:hint="cs"/>
+          <w:rtl/>
+        </w:rPr>
+        <w:t xml:space="preserve">הקירוב </w:t>
+      </w:r>
+      <w:proofErr w:type="spellStart"/>
+      <w:r>
+        <w:rPr>
+          <w:rFonts w:hint="cs"/>
+          <w:rtl/>
+        </w:rPr>
+        <w:t>הפראקסיאלי</w:t>
+      </w:r>
+      <w:proofErr w:type="spellEnd"/>
+      <w:r>
+        <w:rPr>
+          <w:rFonts w:hint="cs"/>
+          <w:rtl/>
+        </w:rPr>
+        <w:t xml:space="preserve"> (קירוב זוויות קטנות) - </w:t>
+      </w:r>
+      <m:oMath>
+        <m:f>
+          <m:fPr>
+            <m:ctrlPr>
+              <w:rPr>
+                <w:rFonts w:ascii="Cambria Math" w:hAnsi="Cambria Math"/>
+                <w:b/>
+                <w:bCs/>
+                <w:i/>
+              </w:rPr>
+            </m:ctrlPr>
+          </m:fPr>
+          <m:num>
+            <m:d>
+              <m:dPr>
+                <m:begChr m:val="|"/>
+                <m:endChr m:val="|"/>
+                <m:ctrlPr>
+                  <w:rPr>
+                    <w:rFonts w:ascii="Cambria Math" w:hAnsi="Cambria Math"/>
+                    <w:i/>
+                  </w:rPr>
+                </m:ctrlPr>
+              </m:dPr>
+              <m:e>
+                <m:r>
+                  <m:rPr>
+                    <m:sty m:val="bi"/>
+                  </m:rPr>
+                  <w:rPr>
+                    <w:rFonts w:ascii="Cambria Math" w:hAnsi="Cambria Math"/>
+                  </w:rPr>
+                  <m:t>x</m:t>
+                </m:r>
+                <m:ctrlPr>
+                  <w:rPr>
+                    <w:rFonts w:ascii="Cambria Math" w:hAnsi="Cambria Math"/>
+                    <w:b/>
+                    <w:bCs/>
+                    <w:i/>
+                  </w:rPr>
+                </m:ctrlPr>
+              </m:e>
+            </m:d>
+            <m:ctrlPr>
+              <w:rPr>
+                <w:rFonts w:ascii="Cambria Math" w:hAnsi="Cambria Math"/>
+                <w:i/>
+              </w:rPr>
+            </m:ctrlPr>
+          </m:num>
+          <m:den>
+            <m:r>
+              <m:rPr>
+                <m:sty m:val="bi"/>
+              </m:rPr>
+              <w:rPr>
+                <w:rFonts w:ascii="Cambria Math" w:hAnsi="Cambria Math"/>
+              </w:rPr>
+              <m:t>z</m:t>
+            </m:r>
+          </m:den>
+        </m:f>
+        <m:r>
+          <m:rPr>
+            <m:sty m:val="bi"/>
+          </m:rPr>
+          <w:rPr>
+            <w:rFonts w:ascii="Cambria Math" w:hAnsi="Cambria Math"/>
+          </w:rPr>
+          <m:t>≪</m:t>
+        </m:r>
+        <m:r>
+          <w:rPr>
+            <w:rFonts w:ascii="Cambria Math" w:hAnsi="Cambria Math"/>
+          </w:rPr>
+          <m:t>1</m:t>
+        </m:r>
+      </m:oMath>
+      <w:r>
+        <w:rPr>
+          <w:rFonts w:eastAsiaTheme="minorEastAsia" w:hint="cs"/>
+          <w:rtl/>
+        </w:rPr>
+        <w:t xml:space="preserve">, </w:t>
+      </w:r>
+      <m:oMath>
+        <m:f>
+          <m:fPr>
+            <m:ctrlPr>
+              <w:rPr>
+                <w:rFonts w:ascii="Cambria Math" w:eastAsiaTheme="minorEastAsia" w:hAnsi="Cambria Math"/>
+                <w:i/>
+              </w:rPr>
+            </m:ctrlPr>
+          </m:fPr>
+          <m:num>
+            <m:d>
+              <m:dPr>
+                <m:begChr m:val="|"/>
+                <m:endChr m:val="|"/>
+                <m:ctrlPr>
+                  <w:rPr>
+                    <w:rFonts w:ascii="Cambria Math" w:eastAsiaTheme="minorEastAsia" w:hAnsi="Cambria Math"/>
+                    <w:i/>
+                  </w:rPr>
+                </m:ctrlPr>
+              </m:dPr>
+              <m:e>
+                <m:r>
+                  <m:rPr>
+                    <m:sty m:val="bi"/>
+                  </m:rPr>
+                  <w:rPr>
+                    <w:rFonts w:ascii="Cambria Math" w:eastAsiaTheme="minorEastAsia" w:hAnsi="Cambria Math"/>
+                  </w:rPr>
+                  <m:t>u</m:t>
+                </m:r>
+              </m:e>
+            </m:d>
+            <m:ctrlPr>
+              <w:rPr>
+                <w:rFonts w:ascii="Cambria Math" w:hAnsi="Cambria Math"/>
+                <w:i/>
+              </w:rPr>
+            </m:ctrlPr>
+          </m:num>
+          <m:den>
+            <m:r>
+              <w:rPr>
+                <w:rFonts w:ascii="Cambria Math" w:eastAsiaTheme="minorEastAsia" w:hAnsi="Cambria Math"/>
+              </w:rPr>
+              <m:t>z</m:t>
+            </m:r>
+          </m:den>
+        </m:f>
+        <m:r>
+          <w:rPr>
+            <w:rFonts w:ascii="Cambria Math" w:eastAsiaTheme="minorEastAsia" w:hAnsi="Cambria Math"/>
+          </w:rPr>
+          <m:t>≪1</m:t>
+        </m:r>
+      </m:oMath>
+      <w:r>
+        <w:rPr>
+          <w:rFonts w:eastAsiaTheme="minorEastAsia" w:hint="cs"/>
+          <w:rtl/>
+        </w:rPr>
+        <w:t>.</w:t>
+      </w:r>
+    </w:p>
+    <w:p>
+      <w:pPr>
+        <w:pStyle w:val="ListParagraph"/>
+        <w:numPr>
+          <w:ilvl w:val="0"/>
+          <w:numId w:val="7"/>
+        </w:numPr>
+      </w:pPr>
+      <w:r>
+        <w:rPr>
+          <w:rFonts w:eastAsiaTheme="minorEastAsia" w:hint="cs"/>
+          <w:rtl/>
+        </w:rPr>
+        <w:t xml:space="preserve">קירוב נוסף של </w:t>
+      </w:r>
+      <m:oMath>
+        <m:sSub>
+          <m:sSubPr>
+            <m:ctrlPr>
+              <w:rPr>
+                <w:rFonts w:ascii="Cambria Math" w:eastAsiaTheme="minorEastAsia" w:hAnsi="Cambria Math"/>
+                <w:i/>
+              </w:rPr>
+            </m:ctrlPr>
+          </m:sSubPr>
+          <m:e>
+            <m:d>
+              <m:dPr>
+                <m:begChr m:val="|"/>
+                <m:endChr m:val="|"/>
+                <m:ctrlPr>
+                  <w:rPr>
+                    <w:rFonts w:ascii="Cambria Math" w:eastAsiaTheme="minorEastAsia" w:hAnsi="Cambria Math"/>
+                    <w:i/>
+                  </w:rPr>
+                </m:ctrlPr>
+              </m:dPr>
+              <m:e>
+                <m:r>
+                  <m:rPr>
+                    <m:sty m:val="bi"/>
+                  </m:rPr>
+                  <w:rPr>
+                    <w:rFonts w:ascii="Cambria Math" w:eastAsiaTheme="minorEastAsia" w:hAnsi="Cambria Math"/>
+                  </w:rPr>
+                  <m:t>u</m:t>
+                </m:r>
+              </m:e>
+            </m:d>
+          </m:e>
+          <m:sub>
+            <m:r>
+              <w:rPr>
+                <w:rFonts w:ascii="Cambria Math" w:eastAsiaTheme="minorEastAsia" w:hAnsi="Cambria Math"/>
+              </w:rPr>
+              <m:t>max</m:t>
+            </m:r>
+          </m:sub>
+        </m:sSub>
+        <m:r>
+          <w:rPr>
+            <w:rFonts w:ascii="Cambria Math" w:eastAsiaTheme="minorEastAsia" w:hAnsi="Cambria Math"/>
+          </w:rPr>
+          <m:t>≪</m:t>
+        </m:r>
+        <m:rad>
+          <m:radPr>
+            <m:degHide m:val="1"/>
+            <m:ctrlPr>
+              <w:rPr>
+                <w:rFonts w:ascii="Cambria Math" w:eastAsiaTheme="minorEastAsia" w:hAnsi="Cambria Math"/>
+                <w:i/>
+              </w:rPr>
+            </m:ctrlPr>
+          </m:radPr>
+          <m:deg/>
+          <m:e>
+            <m:r>
+              <w:rPr>
+                <w:rFonts w:ascii="Cambria Math" w:eastAsiaTheme="minorEastAsia" w:hAnsi="Cambria Math"/>
+              </w:rPr>
+              <m:t>2λz</m:t>
+            </m:r>
+          </m:e>
+        </m:rad>
+      </m:oMath>
+      <w:r>
+        <w:rPr>
+          <w:rFonts w:eastAsiaTheme="minorEastAsia" w:hint="cs"/>
+          <w:rtl/>
+        </w:rPr>
+        <w:t>.</w:t>
+      </w:r>
+    </w:p>
+    <w:p>
+      <w:pPr>
+        <w:rPr>
+          <w:rFonts w:hint="cs"/>
+          <w:u w:val="single"/>
+          <w:rtl/>
+        </w:rPr>
+      </w:pPr>
+      <w:r>
+        <w:rPr>
+          <w:rFonts w:hint="cs"/>
+          <w:u w:val="single"/>
+          <w:rtl/>
+        </w:rPr>
+        <w:t>סעיף ב'</w:t>
+      </w:r>
+    </w:p>
+    <w:p>
+      <w:pPr>
+        <w:rPr>
+          <w:rtl/>
+        </w:rPr>
+      </w:pPr>
+      <w:r>
+        <w:rPr>
+          <w:rFonts w:hint="cs"/>
+          <w:rtl/>
+        </w:rPr>
+        <w:t xml:space="preserve">כפי שראינו בתרגול, הנוסחה לעקיפת </w:t>
+      </w:r>
+      <w:proofErr w:type="spellStart"/>
+      <w:r>
+        <w:rPr>
+          <w:rFonts w:hint="cs"/>
+          <w:rtl/>
+        </w:rPr>
+        <w:t>פראונהופר</w:t>
+      </w:r>
+      <w:proofErr w:type="spellEnd"/>
+      <w:r>
+        <w:rPr>
+          <w:rFonts w:hint="cs"/>
+          <w:rtl/>
+        </w:rPr>
+        <w:t xml:space="preserve"> היא</w:t>
+      </w:r>
+      <w:r>
+        <w:rPr>
+          <w:rFonts w:hint="cs"/>
+          <w:rtl/>
+        </w:rPr>
+        <w:t>:</w:t>
+      </w:r>
+    </w:p>
+    <w:p>
+      <w:pPr>
+        <w:rPr>
+          <w:rFonts w:eastAsiaTheme="minorEastAsia"/>
+          <w:b/>
+          <w:bCs/>
+          <w:i/>
+          <w:rtl/>
+        </w:rPr>
+      </w:pPr>
+      <m:oMathPara>
+        <m:oMath>
+          <m:r>
+            <w:rPr>
+              <w:rFonts w:ascii="Cambria Math" w:hAnsi="Cambria Math"/>
+            </w:rPr>
+            <m:t>E</m:t>
+          </m:r>
+          <m:d>
+            <m:dPr>
+              <m:ctrlPr>
+                <w:rPr>
+                  <w:rFonts w:ascii="Cambria Math" w:hAnsi="Cambria Math"/>
+                  <w:i/>
+                </w:rPr>
+              </m:ctrlPr>
+            </m:dPr>
+            <m:e>
+              <m:r>
+                <m:rPr>
+                  <m:sty m:val="bi"/>
+                </m:rPr>
+                <w:rPr>
+                  <w:rFonts w:ascii="Cambria Math" w:hAnsi="Cambria Math"/>
+                </w:rPr>
+                <m:t>x</m:t>
+              </m:r>
+              <m:r>
+                <w:rPr>
+                  <w:rFonts w:ascii="Cambria Math" w:hAnsi="Cambria Math"/>
+                </w:rPr>
+                <m:t>,z</m:t>
+              </m:r>
+            </m:e>
+          </m:d>
+          <m:r>
+            <w:rPr>
+              <w:rFonts w:ascii="Cambria Math" w:hAnsi="Cambria Math"/>
+            </w:rPr>
+            <m:t>=</m:t>
+          </m:r>
+          <m:f>
+            <m:fPr>
+              <m:ctrlPr>
+                <w:rPr>
+                  <w:rFonts w:ascii="Cambria Math" w:hAnsi="Cambria Math"/>
+                  <w:i/>
+                </w:rPr>
+              </m:ctrlPr>
+            </m:fPr>
+            <m:num>
+              <m:r>
+                <w:rPr>
+                  <w:rFonts w:ascii="Cambria Math" w:hAnsi="Cambria Math"/>
+                </w:rPr>
+                <m:t>j</m:t>
+              </m:r>
+            </m:num>
+            <m:den>
+              <m:r>
+                <w:rPr>
+                  <w:rFonts w:ascii="Cambria Math" w:hAnsi="Cambria Math"/>
+                </w:rPr>
+                <m:t>λz</m:t>
+              </m:r>
+            </m:den>
+          </m:f>
+          <m:sSup>
+            <m:sSupPr>
+              <m:ctrlPr>
+                <w:rPr>
+                  <w:rFonts w:ascii="Cambria Math" w:hAnsi="Cambria Math"/>
+                  <w:i/>
+                </w:rPr>
+              </m:ctrlPr>
+            </m:sSupPr>
+            <m:e>
+              <m:r>
+                <w:rPr>
+                  <w:rFonts w:ascii="Cambria Math" w:hAnsi="Cambria Math"/>
+                </w:rPr>
+                <m:t>e</m:t>
+              </m:r>
+            </m:e>
+            <m:sup>
+              <m:r>
+                <w:rPr>
+                  <w:rFonts w:ascii="Cambria Math" w:hAnsi="Cambria Math"/>
+                </w:rPr>
+                <m:t>-j</m:t>
+              </m:r>
+              <m:sSub>
+                <m:sSubPr>
+                  <m:ctrlPr>
+                    <w:rPr>
+                      <w:rFonts w:ascii="Cambria Math" w:hAnsi="Cambria Math"/>
+                      <w:i/>
+                    </w:rPr>
+                  </m:ctrlPr>
+                </m:sSubPr>
+                <m:e>
+                  <m:r>
+                    <w:rPr>
+                      <w:rFonts w:ascii="Cambria Math" w:hAnsi="Cambria Math"/>
+                    </w:rPr>
+                    <m:t>k</m:t>
+                  </m:r>
+                </m:e>
+                <m:sub>
+                  <m:r>
+                    <w:rPr>
+                      <w:rFonts w:ascii="Cambria Math" w:hAnsi="Cambria Math"/>
+                    </w:rPr>
+                    <m:t>0</m:t>
+                  </m:r>
+                </m:sub>
+              </m:sSub>
+              <m:r>
+                <w:rPr>
+                  <w:rFonts w:ascii="Cambria Math" w:hAnsi="Cambria Math"/>
+                </w:rPr>
+                <m:t>z</m:t>
+              </m:r>
+            </m:sup>
+          </m:sSup>
+          <m:sSup>
+            <m:sSupPr>
+              <m:ctrlPr>
+                <w:rPr>
+                  <w:rFonts w:ascii="Cambria Math" w:hAnsi="Cambria Math"/>
+                  <w:i/>
+                </w:rPr>
+              </m:ctrlPr>
+            </m:sSupPr>
+            <m:e>
+              <m:r>
+                <w:rPr>
+                  <w:rFonts w:ascii="Cambria Math" w:hAnsi="Cambria Math"/>
+                </w:rPr>
+                <m:t>e</m:t>
+              </m:r>
+            </m:e>
+            <m:sup>
+              <m:r>
+                <w:rPr>
+                  <w:rFonts w:ascii="Cambria Math" w:hAnsi="Cambria Math"/>
+                </w:rPr>
+                <m:t>-</m:t>
+              </m:r>
+              <m:f>
+                <m:fPr>
+                  <m:ctrlPr>
+                    <w:rPr>
+                      <w:rFonts w:ascii="Cambria Math" w:hAnsi="Cambria Math"/>
+                      <w:i/>
+                    </w:rPr>
+                  </m:ctrlPr>
+                </m:fPr>
+                <m:num>
+                  <m:r>
+                    <w:rPr>
+                      <w:rFonts w:ascii="Cambria Math" w:hAnsi="Cambria Math"/>
+                    </w:rPr>
+                    <m:t>j</m:t>
+                  </m:r>
+                  <m:sSub>
+                    <m:sSubPr>
+                      <m:ctrlPr>
+                        <w:rPr>
+                          <w:rFonts w:ascii="Cambria Math" w:hAnsi="Cambria Math"/>
+                          <w:i/>
+                        </w:rPr>
+                      </m:ctrlPr>
+                    </m:sSubPr>
+                    <m:e>
+                      <m:r>
+                        <w:rPr>
+                          <w:rFonts w:ascii="Cambria Math" w:hAnsi="Cambria Math"/>
+                        </w:rPr>
+                        <m:t>k</m:t>
+                      </m:r>
+                    </m:e>
+                    <m:sub>
+                      <m:r>
+                        <w:rPr>
+                          <w:rFonts w:ascii="Cambria Math" w:hAnsi="Cambria Math"/>
+                        </w:rPr>
+                        <m:t>0</m:t>
+                      </m:r>
+                    </m:sub>
+                  </m:sSub>
+                </m:num>
+                <m:den>
+                  <m:r>
+                    <w:rPr>
+                      <w:rFonts w:ascii="Cambria Math" w:hAnsi="Cambria Math"/>
+                    </w:rPr>
+                    <m:t>2z</m:t>
+                  </m:r>
+                </m:den>
+              </m:f>
+              <m:sSup>
+                <m:sSupPr>
+                  <m:ctrlPr>
+                    <w:rPr>
+                      <w:rFonts w:ascii="Cambria Math" w:hAnsi="Cambria Math"/>
+                      <w:i/>
+                    </w:rPr>
+                  </m:ctrlPr>
+                </m:sSupPr>
+                <m:e>
+                  <m:r>
+                    <m:rPr>
+                      <m:sty m:val="bi"/>
+                    </m:rPr>
+                    <w:rPr>
+                      <w:rFonts w:ascii="Cambria Math" w:hAnsi="Cambria Math"/>
+                    </w:rPr>
+                    <m:t>x</m:t>
+                  </m:r>
+                  <m:ctrlPr>
+                    <w:rPr>
+                      <w:rFonts w:ascii="Cambria Math" w:hAnsi="Cambria Math"/>
+                      <w:b/>
+                      <w:bCs/>
+                      <w:i/>
+                    </w:rPr>
+                  </m:ctrlPr>
+                </m:e>
+                <m:sup>
+                  <m:r>
+                    <w:rPr>
+                      <w:rFonts w:ascii="Cambria Math" w:hAnsi="Cambria Math"/>
+                    </w:rPr>
+                    <m:t>2</m:t>
+                  </m:r>
+                </m:sup>
+              </m:sSup>
+            </m:sup>
+          </m:sSup>
+          <m:nary>
+            <m:naryPr>
+              <m:limLoc m:val="undOvr"/>
+              <m:subHide m:val="1"/>
+              <m:supHide m:val="1"/>
+              <m:ctrlPr>
+                <w:rPr>
+                  <w:rFonts w:ascii="Cambria Math" w:hAnsi="Cambria Math"/>
+                  <w:i/>
+                </w:rPr>
+              </m:ctrlPr>
+            </m:naryPr>
+            <m:sub/>
+            <m:sup/>
+            <m:e>
+              <m:r>
+                <w:rPr>
+                  <w:rFonts w:ascii="Cambria Math" w:hAnsi="Cambria Math"/>
+                </w:rPr>
+                <m:t>E(</m:t>
+              </m:r>
+              <m:r>
+                <m:rPr>
+                  <m:sty m:val="bi"/>
+                </m:rPr>
+                <w:rPr>
+                  <w:rFonts w:ascii="Cambria Math" w:hAnsi="Cambria Math"/>
+                </w:rPr>
+                <m:t>u</m:t>
+              </m:r>
+              <m:r>
+                <w:rPr>
+                  <w:rFonts w:ascii="Cambria Math" w:hAnsi="Cambria Math"/>
+                </w:rPr>
+                <m:t>,0)</m:t>
+              </m:r>
+            </m:e>
+          </m:nary>
+          <m:sSup>
+            <m:sSupPr>
+              <m:ctrlPr>
+                <w:rPr>
+                  <w:rFonts w:ascii="Cambria Math" w:hAnsi="Cambria Math"/>
+                  <w:i/>
+                </w:rPr>
+              </m:ctrlPr>
+            </m:sSupPr>
+            <m:e>
+              <m:r>
+                <w:rPr>
+                  <w:rFonts w:ascii="Cambria Math" w:hAnsi="Cambria Math"/>
+                </w:rPr>
+                <m:t>e</m:t>
+              </m:r>
+            </m:e>
+            <m:sup>
+              <m:r>
+                <w:rPr>
+                  <w:rFonts w:ascii="Cambria Math" w:hAnsi="Cambria Math"/>
+                </w:rPr>
+                <m:t>j2π</m:t>
+              </m:r>
+              <m:f>
+                <m:fPr>
+                  <m:ctrlPr>
+                    <w:rPr>
+                      <w:rFonts w:ascii="Cambria Math" w:hAnsi="Cambria Math"/>
+                      <w:i/>
+                    </w:rPr>
+                  </m:ctrlPr>
+                </m:fPr>
+                <m:num>
+                  <m:r>
+                    <m:rPr>
+                      <m:sty m:val="bi"/>
+                    </m:rPr>
+                    <w:rPr>
+                      <w:rFonts w:ascii="Cambria Math" w:hAnsi="Cambria Math"/>
+                    </w:rPr>
+                    <m:t>x</m:t>
+                  </m:r>
+                  <m:r>
+                    <w:rPr>
+                      <w:rFonts w:ascii="Cambria Math" w:hAnsi="Cambria Math"/>
+                    </w:rPr>
+                    <m:t>∙</m:t>
+                  </m:r>
+                  <m:r>
+                    <m:rPr>
+                      <m:sty m:val="bi"/>
+                    </m:rPr>
+                    <w:rPr>
+                      <w:rFonts w:ascii="Cambria Math" w:hAnsi="Cambria Math"/>
+                    </w:rPr>
+                    <m:t>u</m:t>
+                  </m:r>
+                </m:num>
+                <m:den>
+                  <m:r>
+                    <w:rPr>
+                      <w:rFonts w:ascii="Cambria Math" w:hAnsi="Cambria Math"/>
+                    </w:rPr>
+                    <m:t>2λ</m:t>
+                  </m:r>
+                </m:den>
+              </m:f>
+            </m:sup>
+          </m:sSup>
+          <m:sSup>
+            <m:sSupPr>
+              <m:ctrlPr>
+                <w:rPr>
+                  <w:rFonts w:ascii="Cambria Math" w:hAnsi="Cambria Math"/>
+                  <w:i/>
+                </w:rPr>
+              </m:ctrlPr>
+            </m:sSupPr>
+            <m:e>
+              <m:r>
+                <w:rPr>
+                  <w:rFonts w:ascii="Cambria Math" w:hAnsi="Cambria Math"/>
+                </w:rPr>
+                <m:t>d</m:t>
+              </m:r>
+            </m:e>
+            <m:sup>
+              <m:r>
+                <w:rPr>
+                  <w:rFonts w:ascii="Cambria Math" w:hAnsi="Cambria Math"/>
+                </w:rPr>
+                <m:t>2</m:t>
+              </m:r>
+            </m:sup>
+          </m:sSup>
+          <m:r>
+            <m:rPr>
+              <m:sty m:val="bi"/>
+            </m:rPr>
+            <w:rPr>
+              <w:rFonts w:ascii="Cambria Math" w:hAnsi="Cambria Math"/>
+            </w:rPr>
+            <m:t>u</m:t>
+          </m:r>
+        </m:oMath>
+      </m:oMathPara>
+    </w:p>
+    <w:p>
+      <w:pPr>
+        <w:rPr>
+          <w:rFonts w:eastAsiaTheme="minorEastAsia"/>
+          <w:i/>
+          <w:rtl/>
+        </w:rPr>
+      </w:pPr>
+      <w:r>
+        <w:rPr>
+          <w:rFonts w:eastAsiaTheme="minorEastAsia" w:hint="cs"/>
+          <w:i/>
+          <w:rtl/>
+        </w:rPr>
+        <w:t>כמו כן, בשימוש בביטויים המבוקשים:</w:t>
+      </w:r>
+    </w:p>
+    <w:p>
+      <w:pPr>
+        <w:rPr>
+          <w:rFonts w:eastAsiaTheme="minorEastAsia"/>
+          <w:rtl/>
+        </w:rPr>
+      </w:pPr>
+      <m:oMathPara>
+        <m:oMath>
+          <m:r>
+            <w:rPr>
+              <w:rFonts w:ascii="Cambria Math" w:eastAsiaTheme="minorEastAsia" w:hAnsi="Cambria Math"/>
+            </w:rPr>
+            <m:t>E</m:t>
+          </m:r>
+          <m:d>
+            <m:dPr>
+              <m:ctrlPr>
+                <w:rPr>
+                  <w:rFonts w:ascii="Cambria Math" w:eastAsiaTheme="minorEastAsia" w:hAnsi="Cambria Math"/>
+                  <w:i/>
+                </w:rPr>
+              </m:ctrlPr>
+            </m:dPr>
+            <m:e>
+              <m:r>
+                <m:rPr>
+                  <m:sty m:val="bi"/>
+                </m:rPr>
+                <w:rPr>
+                  <w:rFonts w:ascii="Cambria Math" w:eastAsiaTheme="minorEastAsia" w:hAnsi="Cambria Math"/>
+                </w:rPr>
+                <m:t>x</m:t>
+              </m:r>
+              <m:r>
+                <w:rPr>
+                  <w:rFonts w:ascii="Cambria Math" w:eastAsiaTheme="minorEastAsia" w:hAnsi="Cambria Math"/>
+                </w:rPr>
+                <m:t>,z</m:t>
+              </m:r>
+            </m:e>
+          </m:d>
+          <m:r>
+            <w:rPr>
+              <w:rFonts w:ascii="Cambria Math" w:eastAsiaTheme="minorEastAsia" w:hAnsi="Cambria Math"/>
+            </w:rPr>
+            <m:t>=</m:t>
+          </m:r>
+          <m:f>
+            <m:fPr>
+              <m:ctrlPr>
+                <w:rPr>
+                  <w:rFonts w:ascii="Cambria Math" w:eastAsiaTheme="minorEastAsia" w:hAnsi="Cambria Math"/>
+                  <w:i/>
+                </w:rPr>
+              </m:ctrlPr>
+            </m:fPr>
+            <m:num>
+              <m:r>
+                <w:rPr>
+                  <w:rFonts w:ascii="Cambria Math" w:eastAsiaTheme="minorEastAsia" w:hAnsi="Cambria Math"/>
+                </w:rPr>
+                <m:t>j</m:t>
+              </m:r>
+            </m:num>
+            <m:den>
+              <m:r>
+                <w:rPr>
+                  <w:rFonts w:ascii="Cambria Math" w:eastAsiaTheme="minorEastAsia" w:hAnsi="Cambria Math"/>
+                </w:rPr>
+                <m:t>λ</m:t>
+              </m:r>
+            </m:den>
+          </m:f>
+          <m:sSub>
+            <m:sSubPr>
+              <m:ctrlPr>
+                <w:rPr>
+                  <w:rFonts w:ascii="Cambria Math" w:eastAsiaTheme="minorEastAsia" w:hAnsi="Cambria Math"/>
+                  <w:i/>
+                </w:rPr>
+              </m:ctrlPr>
+            </m:sSubPr>
+            <m:e>
+              <m:r>
+                <w:rPr>
+                  <w:rFonts w:ascii="Cambria Math" w:eastAsiaTheme="minorEastAsia" w:hAnsi="Cambria Math"/>
+                </w:rPr>
+                <m:t>E</m:t>
+              </m:r>
+            </m:e>
+            <m:sub>
+              <m:r>
+                <w:rPr>
+                  <w:rFonts w:ascii="Cambria Math" w:eastAsiaTheme="minorEastAsia" w:hAnsi="Cambria Math"/>
+                </w:rPr>
+                <m:t>sphere</m:t>
+              </m:r>
+            </m:sub>
+          </m:sSub>
+          <m:d>
+            <m:dPr>
+              <m:ctrlPr>
+                <w:rPr>
+                  <w:rFonts w:ascii="Cambria Math" w:eastAsiaTheme="minorEastAsia" w:hAnsi="Cambria Math"/>
+                  <w:i/>
+                </w:rPr>
+              </m:ctrlPr>
+            </m:dPr>
+            <m:e>
+              <m:r>
+                <m:rPr>
+                  <m:sty m:val="bi"/>
+                </m:rPr>
+                <w:rPr>
+                  <w:rFonts w:ascii="Cambria Math" w:eastAsiaTheme="minorEastAsia" w:hAnsi="Cambria Math"/>
+                </w:rPr>
+                <m:t>x</m:t>
+              </m:r>
+              <m:r>
+                <w:rPr>
+                  <w:rFonts w:ascii="Cambria Math" w:eastAsiaTheme="minorEastAsia" w:hAnsi="Cambria Math"/>
+                </w:rPr>
+                <m:t>,z</m:t>
+              </m:r>
+            </m:e>
+          </m:d>
+          <m:r>
+            <w:rPr>
+              <w:rFonts w:ascii="Cambria Math" w:eastAsiaTheme="minorEastAsia" w:hAnsi="Cambria Math"/>
+            </w:rPr>
+            <m:t>S</m:t>
+          </m:r>
+          <m:d>
+            <m:dPr>
+              <m:ctrlPr>
+                <w:rPr>
+                  <w:rFonts w:ascii="Cambria Math" w:eastAsiaTheme="minorEastAsia" w:hAnsi="Cambria Math"/>
+                  <w:i/>
+                </w:rPr>
+              </m:ctrlPr>
+            </m:dPr>
+            <m:e>
+              <m:f>
+                <m:fPr>
+                  <m:ctrlPr>
+                    <w:rPr>
+                      <w:rFonts w:ascii="Cambria Math" w:eastAsiaTheme="minorEastAsia" w:hAnsi="Cambria Math"/>
+                      <w:i/>
+                    </w:rPr>
+                  </m:ctrlPr>
+                </m:fPr>
+                <m:num>
+                  <m:r>
+                    <m:rPr>
+                      <m:sty m:val="bi"/>
+                    </m:rPr>
+                    <w:rPr>
+                      <w:rFonts w:ascii="Cambria Math" w:eastAsiaTheme="minorEastAsia" w:hAnsi="Cambria Math"/>
+                    </w:rPr>
+                    <m:t>x</m:t>
+                  </m:r>
+                </m:num>
+                <m:den>
+                  <m:r>
+                    <w:rPr>
+                      <w:rFonts w:ascii="Cambria Math" w:eastAsiaTheme="minorEastAsia" w:hAnsi="Cambria Math"/>
+                    </w:rPr>
+                    <m:t>λz</m:t>
+                  </m:r>
+                </m:den>
+              </m:f>
+            </m:e>
+          </m:d>
+        </m:oMath>
+      </m:oMathPara>
+    </w:p>
+    <w:p>
+      <w:pPr>
+        <w:rPr>
+          <w:rFonts w:eastAsiaTheme="minorEastAsia"/>
+          <w:rtl/>
+        </w:rPr>
+      </w:pPr>
+      <w:r>
+        <w:rPr>
+          <w:rFonts w:eastAsiaTheme="minorEastAsia" w:hint="cs"/>
+          <w:rtl/>
+        </w:rPr>
+        <w:t>כאשר:</w:t>
+      </w:r>
+    </w:p>
+    <w:p>
+      <w:pPr>
+        <w:rPr>
+          <w:rFonts w:eastAsiaTheme="minorEastAsia"/>
+          <w:rtl/>
+        </w:rPr>
+      </w:pPr>
+      <m:oMathPara>
+        <m:oMath>
+          <m:sSub>
+            <m:sSubPr>
+              <m:ctrlPr>
+                <w:rPr>
+                  <w:rFonts w:ascii="Cambria Math" w:eastAsiaTheme="minorEastAsia" w:hAnsi="Cambria Math"/>
+                  <w:i/>
+                </w:rPr>
+              </m:ctrlPr>
+            </m:sSubPr>
+            <m:e>
+              <m:r>
+                <w:rPr>
+                  <w:rFonts w:ascii="Cambria Math" w:eastAsiaTheme="minorEastAsia" w:hAnsi="Cambria Math"/>
+                </w:rPr>
+                <m:t>E</m:t>
+              </m:r>
+            </m:e>
+            <m:sub>
+              <m:r>
+                <w:rPr>
+                  <w:rFonts w:ascii="Cambria Math" w:eastAsiaTheme="minorEastAsia" w:hAnsi="Cambria Math"/>
+                </w:rPr>
+                <m:t>sphere</m:t>
+              </m:r>
+            </m:sub>
+          </m:sSub>
+          <m:d>
+            <m:dPr>
+              <m:ctrlPr>
+                <w:rPr>
+                  <w:rFonts w:ascii="Cambria Math" w:eastAsiaTheme="minorEastAsia" w:hAnsi="Cambria Math"/>
+                  <w:i/>
+                </w:rPr>
+              </m:ctrlPr>
+            </m:dPr>
+            <m:e>
+              <m:r>
+                <m:rPr>
+                  <m:sty m:val="bi"/>
+                </m:rPr>
+                <w:rPr>
+                  <w:rFonts w:ascii="Cambria Math" w:eastAsiaTheme="minorEastAsia" w:hAnsi="Cambria Math"/>
+                </w:rPr>
+                <m:t>x</m:t>
+              </m:r>
+              <m:r>
+                <w:rPr>
+                  <w:rFonts w:ascii="Cambria Math" w:eastAsiaTheme="minorEastAsia" w:hAnsi="Cambria Math"/>
+                </w:rPr>
+                <m:t>,z</m:t>
+              </m:r>
+            </m:e>
+          </m:d>
+          <m:r>
+            <w:rPr>
+              <w:rFonts w:ascii="Cambria Math" w:eastAsiaTheme="minorEastAsia" w:hAnsi="Cambria Math"/>
+            </w:rPr>
+            <m:t>=</m:t>
+          </m:r>
+          <m:f>
+            <m:fPr>
+              <m:ctrlPr>
+                <w:rPr>
+                  <w:rFonts w:ascii="Cambria Math" w:eastAsiaTheme="minorEastAsia" w:hAnsi="Cambria Math"/>
+                  <w:i/>
+                </w:rPr>
+              </m:ctrlPr>
+            </m:fPr>
+            <m:num>
+              <m:r>
+                <w:rPr>
+                  <w:rFonts w:ascii="Cambria Math" w:eastAsiaTheme="minorEastAsia" w:hAnsi="Cambria Math"/>
+                </w:rPr>
+                <m:t>1</m:t>
+              </m:r>
+            </m:num>
+            <m:den>
+              <m:r>
+                <w:rPr>
+                  <w:rFonts w:ascii="Cambria Math" w:eastAsiaTheme="minorEastAsia" w:hAnsi="Cambria Math"/>
+                </w:rPr>
+                <m:t>z</m:t>
+              </m:r>
+            </m:den>
+          </m:f>
+          <m:sSup>
+            <m:sSupPr>
+              <m:ctrlPr>
+                <w:rPr>
+                  <w:rFonts w:ascii="Cambria Math" w:hAnsi="Cambria Math"/>
+                  <w:i/>
+                </w:rPr>
+              </m:ctrlPr>
+            </m:sSupPr>
+            <m:e>
+              <m:r>
+                <w:rPr>
+                  <w:rFonts w:ascii="Cambria Math" w:hAnsi="Cambria Math"/>
+                </w:rPr>
+                <m:t>e</m:t>
+              </m:r>
+            </m:e>
+            <m:sup>
+              <m:r>
+                <w:rPr>
+                  <w:rFonts w:ascii="Cambria Math" w:hAnsi="Cambria Math"/>
+                </w:rPr>
+                <m:t>-j</m:t>
+              </m:r>
+              <m:sSub>
+                <m:sSubPr>
+                  <m:ctrlPr>
+                    <w:rPr>
+                      <w:rFonts w:ascii="Cambria Math" w:hAnsi="Cambria Math"/>
+                      <w:i/>
+                    </w:rPr>
+                  </m:ctrlPr>
+                </m:sSubPr>
+                <m:e>
+                  <m:r>
+                    <w:rPr>
+                      <w:rFonts w:ascii="Cambria Math" w:hAnsi="Cambria Math"/>
+                    </w:rPr>
+                    <m:t>k</m:t>
+                  </m:r>
+                </m:e>
+                <m:sub>
+                  <m:r>
+                    <w:rPr>
+                      <w:rFonts w:ascii="Cambria Math" w:hAnsi="Cambria Math"/>
+                    </w:rPr>
+                    <m:t>0</m:t>
+                  </m:r>
+                </m:sub>
+              </m:sSub>
+              <m:r>
+                <w:rPr>
+                  <w:rFonts w:ascii="Cambria Math" w:hAnsi="Cambria Math"/>
+                </w:rPr>
+                <m:t>z</m:t>
+              </m:r>
+            </m:sup>
+          </m:sSup>
+          <m:sSup>
+            <m:sSupPr>
+              <m:ctrlPr>
+                <w:rPr>
+                  <w:rFonts w:ascii="Cambria Math" w:hAnsi="Cambria Math"/>
+                  <w:i/>
+                </w:rPr>
+              </m:ctrlPr>
+            </m:sSupPr>
+            <m:e>
+              <m:r>
+                <w:rPr>
+                  <w:rFonts w:ascii="Cambria Math" w:hAnsi="Cambria Math"/>
+                </w:rPr>
+                <m:t>e</m:t>
+              </m:r>
+            </m:e>
+            <m:sup>
+              <m:r>
+                <w:rPr>
+                  <w:rFonts w:ascii="Cambria Math" w:hAnsi="Cambria Math"/>
+                </w:rPr>
+                <m:t>-</m:t>
+              </m:r>
+              <m:f>
+                <m:fPr>
+                  <m:ctrlPr>
+                    <w:rPr>
+                      <w:rFonts w:ascii="Cambria Math" w:hAnsi="Cambria Math"/>
+                      <w:i/>
+                    </w:rPr>
+                  </m:ctrlPr>
+                </m:fPr>
+                <m:num>
+                  <m:r>
+                    <w:rPr>
+                      <w:rFonts w:ascii="Cambria Math" w:hAnsi="Cambria Math"/>
+                    </w:rPr>
+                    <m:t>j</m:t>
+                  </m:r>
+                  <m:sSub>
+                    <m:sSubPr>
+                      <m:ctrlPr>
+                        <w:rPr>
+                          <w:rFonts w:ascii="Cambria Math" w:hAnsi="Cambria Math"/>
+                          <w:i/>
+                        </w:rPr>
+                      </m:ctrlPr>
+                    </m:sSubPr>
+                    <m:e>
+                      <m:r>
+                        <w:rPr>
+                          <w:rFonts w:ascii="Cambria Math" w:hAnsi="Cambria Math"/>
+                        </w:rPr>
+                        <m:t>k</m:t>
+                      </m:r>
+                    </m:e>
+                    <m:sub>
+                      <m:r>
+                        <w:rPr>
+                          <w:rFonts w:ascii="Cambria Math" w:hAnsi="Cambria Math"/>
+                        </w:rPr>
+                        <m:t>0</m:t>
+                      </m:r>
+                    </m:sub>
+                  </m:sSub>
+                </m:num>
+                <m:den>
+                  <m:r>
+                    <w:rPr>
+                      <w:rFonts w:ascii="Cambria Math" w:hAnsi="Cambria Math"/>
+                    </w:rPr>
+                    <m:t>2z</m:t>
+                  </m:r>
+                </m:den>
+              </m:f>
+              <m:sSup>
+                <m:sSupPr>
+                  <m:ctrlPr>
+                    <w:rPr>
+                      <w:rFonts w:ascii="Cambria Math" w:hAnsi="Cambria Math"/>
+                      <w:i/>
+                    </w:rPr>
+                  </m:ctrlPr>
+                </m:sSupPr>
+                <m:e>
+                  <m:r>
+                    <m:rPr>
+                      <m:sty m:val="bi"/>
+                    </m:rPr>
+                    <w:rPr>
+                      <w:rFonts w:ascii="Cambria Math" w:hAnsi="Cambria Math"/>
+                    </w:rPr>
+                    <m:t>x</m:t>
+                  </m:r>
+                  <m:ctrlPr>
+                    <w:rPr>
+                      <w:rFonts w:ascii="Cambria Math" w:hAnsi="Cambria Math"/>
+                      <w:b/>
+                      <w:bCs/>
+                      <w:i/>
+                    </w:rPr>
+                  </m:ctrlPr>
+                </m:e>
+                <m:sup>
+                  <m:r>
+                    <w:rPr>
+                      <w:rFonts w:ascii="Cambria Math" w:hAnsi="Cambria Math"/>
+                    </w:rPr>
+                    <m:t>2</m:t>
+                  </m:r>
+                </m:sup>
+              </m:sSup>
+            </m:sup>
+          </m:sSup>
+        </m:oMath>
+      </m:oMathPara>
+    </w:p>
+    <w:p>
+      <w:pPr>
+        <w:rPr>
+          <w:rFonts w:eastAsiaTheme="minorEastAsia"/>
+          <w:b/>
+          <w:bCs/>
+          <w:rtl/>
+        </w:rPr>
+      </w:pPr>
+      <m:oMathPara>
+        <m:oMath>
+          <m:r>
+            <w:rPr>
+              <w:rFonts w:ascii="Cambria Math" w:eastAsiaTheme="minorEastAsia" w:hAnsi="Cambria Math"/>
+            </w:rPr>
+            <m:t>S</m:t>
+          </m:r>
+          <m:d>
+            <m:dPr>
+              <m:ctrlPr>
+                <w:rPr>
+                  <w:rFonts w:ascii="Cambria Math" w:eastAsiaTheme="minorEastAsia" w:hAnsi="Cambria Math"/>
+                  <w:i/>
+                </w:rPr>
+              </m:ctrlPr>
+            </m:dPr>
+            <m:e>
+              <m:r>
+                <m:rPr>
+                  <m:sty m:val="bi"/>
+                </m:rPr>
+                <w:rPr>
+                  <w:rFonts w:ascii="Cambria Math" w:eastAsiaTheme="minorEastAsia" w:hAnsi="Cambria Math"/>
+                </w:rPr>
+                <m:t>ν</m:t>
+              </m:r>
+              <m:ctrlPr>
+                <w:rPr>
+                  <w:rFonts w:ascii="Cambria Math" w:eastAsiaTheme="minorEastAsia" w:hAnsi="Cambria Math"/>
+                  <w:b/>
+                  <w:bCs/>
+                  <w:i/>
+                </w:rPr>
+              </m:ctrlPr>
+            </m:e>
+          </m:d>
+          <m:r>
+            <m:rPr>
+              <m:sty m:val="bi"/>
+            </m:rPr>
+            <w:rPr>
+              <w:rFonts w:ascii="Cambria Math" w:eastAsiaTheme="minorEastAsia" w:hAnsi="Cambria Math"/>
+            </w:rPr>
+            <m:t>=</m:t>
+          </m:r>
+          <m:nary>
+            <m:naryPr>
+              <m:limLoc m:val="undOvr"/>
+              <m:subHide m:val="1"/>
+              <m:supHide m:val="1"/>
+              <m:ctrlPr>
+                <w:rPr>
+                  <w:rFonts w:ascii="Cambria Math" w:hAnsi="Cambria Math"/>
+                  <w:i/>
+                </w:rPr>
+              </m:ctrlPr>
+            </m:naryPr>
+            <m:sub/>
+            <m:sup/>
+            <m:e>
+              <m:r>
+                <w:rPr>
+                  <w:rFonts w:ascii="Cambria Math" w:hAnsi="Cambria Math"/>
+                </w:rPr>
+                <m:t>E(</m:t>
+              </m:r>
+              <m:r>
+                <m:rPr>
+                  <m:sty m:val="bi"/>
+                </m:rPr>
+                <w:rPr>
+                  <w:rFonts w:ascii="Cambria Math" w:hAnsi="Cambria Math"/>
+                </w:rPr>
+                <m:t>u</m:t>
+              </m:r>
+              <m:r>
+                <w:rPr>
+                  <w:rFonts w:ascii="Cambria Math" w:hAnsi="Cambria Math"/>
+                </w:rPr>
+                <m:t>,0)</m:t>
+              </m:r>
+            </m:e>
+          </m:nary>
+          <m:sSup>
+            <m:sSupPr>
+              <m:ctrlPr>
+                <w:rPr>
+                  <w:rFonts w:ascii="Cambria Math" w:hAnsi="Cambria Math"/>
+                  <w:i/>
+                </w:rPr>
+              </m:ctrlPr>
+            </m:sSupPr>
+            <m:e>
+              <m:r>
+                <w:rPr>
+                  <w:rFonts w:ascii="Cambria Math" w:hAnsi="Cambria Math"/>
+                </w:rPr>
+                <m:t>e</m:t>
+              </m:r>
+            </m:e>
+            <m:sup>
+              <m:r>
+                <w:rPr>
+                  <w:rFonts w:ascii="Cambria Math" w:hAnsi="Cambria Math"/>
+                </w:rPr>
+                <m:t>j2π</m:t>
+              </m:r>
+              <m:f>
+                <m:fPr>
+                  <m:ctrlPr>
+                    <w:rPr>
+                      <w:rFonts w:ascii="Cambria Math" w:hAnsi="Cambria Math"/>
+                      <w:i/>
+                    </w:rPr>
+                  </m:ctrlPr>
+                </m:fPr>
+                <m:num>
+                  <m:r>
+                    <m:rPr>
+                      <m:sty m:val="bi"/>
+                    </m:rPr>
+                    <w:rPr>
+                      <w:rFonts w:ascii="Cambria Math" w:hAnsi="Cambria Math"/>
+                    </w:rPr>
+                    <m:t>ν</m:t>
+                  </m:r>
+                  <m:r>
+                    <w:rPr>
+                      <w:rFonts w:ascii="Cambria Math" w:hAnsi="Cambria Math"/>
+                    </w:rPr>
+                    <m:t>∙</m:t>
+                  </m:r>
+                  <m:r>
+                    <m:rPr>
+                      <m:sty m:val="bi"/>
+                    </m:rPr>
+                    <w:rPr>
+                      <w:rFonts w:ascii="Cambria Math" w:hAnsi="Cambria Math"/>
+                    </w:rPr>
+                    <m:t>u</m:t>
+                  </m:r>
+                </m:num>
+                <m:den>
+                  <m:r>
+                    <w:rPr>
+                      <w:rFonts w:ascii="Cambria Math" w:hAnsi="Cambria Math"/>
+                    </w:rPr>
+                    <m:t>2λ</m:t>
+                  </m:r>
+                </m:den>
+              </m:f>
+            </m:sup>
+          </m:sSup>
+          <m:sSup>
+            <m:sSupPr>
+              <m:ctrlPr>
+                <w:rPr>
+                  <w:rFonts w:ascii="Cambria Math" w:hAnsi="Cambria Math"/>
+                  <w:i/>
+                </w:rPr>
+              </m:ctrlPr>
+            </m:sSupPr>
+            <m:e>
+              <m:r>
+                <w:rPr>
+                  <w:rFonts w:ascii="Cambria Math" w:hAnsi="Cambria Math"/>
+                </w:rPr>
+                <m:t>d</m:t>
+              </m:r>
+            </m:e>
+            <m:sup>
+              <m:r>
+                <w:rPr>
+                  <w:rFonts w:ascii="Cambria Math" w:hAnsi="Cambria Math"/>
+                </w:rPr>
+                <m:t>2</m:t>
+              </m:r>
+            </m:sup>
+          </m:sSup>
+          <m:r>
+            <m:rPr>
+              <m:sty m:val="bi"/>
+            </m:rPr>
+            <w:rPr>
+              <w:rFonts w:ascii="Cambria Math" w:hAnsi="Cambria Math"/>
+            </w:rPr>
+            <m:t>u</m:t>
+          </m:r>
+        </m:oMath>
+      </m:oMathPara>
+    </w:p>
+    <w:p>
+      <w:pPr>
+        <w:rPr>
+          <w:rFonts w:eastAsiaTheme="minorEastAsia" w:hint="cs"/>
+          <w:u w:val="single"/>
+          <w:rtl/>
+        </w:rPr>
+      </w:pPr>
+      <w:r>
+        <w:rPr>
+          <w:rFonts w:eastAsiaTheme="minorEastAsia" w:hint="cs"/>
+          <w:u w:val="single"/>
+          <w:rtl/>
+        </w:rPr>
+        <w:t>סעיף ג'</w:t>
+      </w:r>
+    </w:p>
+    <w:p>
+      <w:pPr>
+        <w:rPr>
+          <w:rFonts w:eastAsiaTheme="minorEastAsia" w:hint="cs"/>
+          <w:u w:val="single"/>
+        </w:rPr>
+      </w:pPr>
+    </w:p>
+    <w:p>
+      <w:pPr>
+        <w:rPr>
+          <w:rFonts w:hint="cs"/>
+          <w:rtl/>
+        </w:rPr>
+      </w:pPr>
     </w:p>
     <w:sectPr>
       <w:pgSz w:w="11906" w:h="16838"/>
@@ -1911,6 +4322,95 @@
     </w:lvl>
   </w:abstractNum>
   <w:abstractNum w:abstractNumId="5" w15:restartNumberingAfterBreak="0">
+    <w:nsid w:val="4D05733A"/>
+    <w:multiLevelType w:val="hybridMultilevel"/>
+    <w:tmpl w:val="D2467DC2"/>
+    <w:lvl w:ilvl="0" w:tplc="0409000F">
+      <w:start w:val="1"/>
+      <w:numFmt w:val="decimal"/>
+      <w:lvlText w:val="%1."/>
+      <w:lvlJc w:val="left"/>
+      <w:pPr>
+        <w:ind w:left="720" w:hanging="360"/>
+      </w:pPr>
+      <w:rPr>
+        <w:rFonts w:hint="default"/>
+      </w:rPr>
+    </w:lvl>
+    <w:lvl w:ilvl="1" w:tplc="04090019" w:tentative="1">
+      <w:start w:val="1"/>
+      <w:numFmt w:val="lowerLetter"/>
+      <w:lvlText w:val="%2."/>
+      <w:lvlJc w:val="left"/>
+      <w:pPr>
+        <w:ind w:left="1440" w:hanging="360"/>
+      </w:pPr>
+    </w:lvl>
+    <w:lvl w:ilvl="2" w:tplc="0409001B" w:tentative="1">
+      <w:start w:val="1"/>
+      <w:numFmt w:val="lowerRoman"/>
+      <w:lvlText w:val="%3."/>
+      <w:lvlJc w:val="right"/>
+      <w:pPr>
+        <w:ind w:left="2160" w:hanging="180"/>
+      </w:pPr>
+    </w:lvl>
+    <w:lvl w:ilvl="3" w:tplc="0409000F" w:tentative="1">
+      <w:start w:val="1"/>
+      <w:numFmt w:val="decimal"/>
+      <w:lvlText w:val="%4."/>
+      <w:lvlJc w:val="left"/>
+      <w:pPr>
+        <w:ind w:left="2880" w:hanging="360"/>
+      </w:pPr>
+    </w:lvl>
+    <w:lvl w:ilvl="4" w:tplc="04090019" w:tentative="1">
+      <w:start w:val="1"/>
+      <w:numFmt w:val="lowerLetter"/>
+      <w:lvlText w:val="%5."/>
+      <w:lvlJc w:val="left"/>
+      <w:pPr>
+        <w:ind w:left="3600" w:hanging="360"/>
+      </w:pPr>
+    </w:lvl>
+    <w:lvl w:ilvl="5" w:tplc="0409001B" w:tentative="1">
+      <w:start w:val="1"/>
+      <w:numFmt w:val="lowerRoman"/>
+      <w:lvlText w:val="%6."/>
+      <w:lvlJc w:val="right"/>
+      <w:pPr>
+        <w:ind w:left="4320" w:hanging="180"/>
+      </w:pPr>
+    </w:lvl>
+    <w:lvl w:ilvl="6" w:tplc="0409000F" w:tentative="1">
+      <w:start w:val="1"/>
+      <w:numFmt w:val="decimal"/>
+      <w:lvlText w:val="%7."/>
+      <w:lvlJc w:val="left"/>
+      <w:pPr>
+        <w:ind w:left="5040" w:hanging="360"/>
+      </w:pPr>
+    </w:lvl>
+    <w:lvl w:ilvl="7" w:tplc="04090019" w:tentative="1">
+      <w:start w:val="1"/>
+      <w:numFmt w:val="lowerLetter"/>
+      <w:lvlText w:val="%8."/>
+      <w:lvlJc w:val="left"/>
+      <w:pPr>
+        <w:ind w:left="5760" w:hanging="360"/>
+      </w:pPr>
+    </w:lvl>
+    <w:lvl w:ilvl="8" w:tplc="0409001B" w:tentative="1">
+      <w:start w:val="1"/>
+      <w:numFmt w:val="lowerRoman"/>
+      <w:lvlText w:val="%9."/>
+      <w:lvlJc w:val="right"/>
+      <w:pPr>
+        <w:ind w:left="6480" w:hanging="180"/>
+      </w:pPr>
+    </w:lvl>
+  </w:abstractNum>
+  <w:abstractNum w:abstractNumId="6" w15:restartNumberingAfterBreak="0">
     <w:nsid w:val="655E26C2"/>
     <w:multiLevelType w:val="hybridMultilevel"/>
     <w:tmpl w:val="1E0AB980"/>
@@ -2000,7 +4500,7 @@
     </w:lvl>
   </w:abstractNum>
   <w:num w:numId="1">
-    <w:abstractNumId w:val="5"/>
+    <w:abstractNumId w:val="6"/>
   </w:num>
   <w:num w:numId="2">
     <w:abstractNumId w:val="0"/>
@@ -2016,6 +4516,9 @@
   </w:num>
   <w:num w:numId="6">
     <w:abstractNumId w:val="2"/>
+  </w:num>
+  <w:num w:numId="7">
+    <w:abstractNumId w:val="5"/>
   </w:num>
 </w:numbering>
 </file>

</xml_diff>

<commit_message>
changed directions in A
</commit_message>
<xml_diff>
--- a/פרויקט 2.docx
+++ b/פרויקט 2.docx
@@ -814,6 +814,12 @@
           </w:rPr>
           <m:t>δ=</m:t>
         </m:r>
+        <m:r>
+          <w:rPr>
+            <w:rFonts w:ascii="Cambria Math" w:eastAsiaTheme="minorEastAsia" w:hAnsi="Cambria Math"/>
+          </w:rPr>
+          <m:t>-</m:t>
+        </m:r>
         <m:f>
           <m:fPr>
             <m:ctrlPr>
@@ -939,7 +945,13 @@
           <w:rPr>
             <w:rFonts w:ascii="Cambria Math" w:eastAsiaTheme="minorEastAsia" w:hAnsi="Cambria Math"/>
           </w:rPr>
-          <m:t>δ=-</m:t>
+          <m:t>δ</m:t>
+        </m:r>
+        <m:r>
+          <w:rPr>
+            <w:rFonts w:ascii="Cambria Math" w:eastAsiaTheme="minorEastAsia" w:hAnsi="Cambria Math"/>
+          </w:rPr>
+          <m:t>=</m:t>
         </m:r>
         <m:f>
           <m:fPr>
@@ -1411,7 +1423,23 @@
           <w:rFonts w:hint="cs"/>
           <w:rtl/>
         </w:rPr>
-        <w:t>כפי שראינו לעיל, קיבלנו קיטוב מעגלי שמאלי.</w:t>
+        <w:t xml:space="preserve">כפי שראינו לעיל, קיבלנו קיטוב מעגלי </w:t>
+      </w:r>
+      <w:r>
+        <w:rPr>
+          <w:rFonts w:hint="cs"/>
+          <w:rtl/>
+        </w:rPr>
+        <w:t>ימני</w:t>
+      </w:r>
+      <w:bookmarkStart w:id="0" w:name="_GoBack"/>
+      <w:bookmarkEnd w:id="0"/>
+      <w:r>
+        <w:rPr>
+          <w:rFonts w:hint="cs"/>
+          <w:rtl/>
+        </w:rPr>
+        <w:t>.</w:t>
       </w:r>
     </w:p>
     <w:p>
@@ -1424,18 +1452,17 @@
     </w:p>
     <w:p>
       <w:pPr>
+        <w:rPr>
+          <w:u w:val="single"/>
+          <w:rtl/>
+        </w:rPr>
+      </w:pPr>
+      <w:r>
         <w:rPr>
           <w:rFonts w:hint="cs"/>
           <w:u w:val="single"/>
           <w:rtl/>
         </w:rPr>
-      </w:pPr>
-      <w:r>
-        <w:rPr>
-          <w:rFonts w:hint="cs"/>
-          <w:u w:val="single"/>
-          <w:rtl/>
-        </w:rPr>
         <w:t>סעיף ג'</w:t>
       </w:r>
     </w:p>
@@ -1448,6 +1475,7 @@
       <w:r>
         <w:rPr>
           <w:rFonts w:cs="Arial"/>
+          <w:noProof/>
           <w:rtl/>
         </w:rPr>
         <w:drawing>
@@ -1501,7 +1529,6 @@
     <w:p>
       <w:pPr>
         <w:rPr>
-          <w:rFonts w:hint="cs"/>
           <w:u w:val="single"/>
           <w:rtl/>
         </w:rPr>
@@ -1622,13 +1649,13 @@
     <w:p>
       <w:pPr>
         <w:rPr>
-          <w:rFonts w:hint="cs"/>
           <w:rtl/>
         </w:rPr>
       </w:pPr>
       <w:r>
         <w:rPr>
           <w:rFonts w:cs="Arial"/>
+          <w:noProof/>
           <w:rtl/>
         </w:rPr>
         <w:drawing>
@@ -1671,13 +1698,13 @@
     <w:p>
       <w:pPr>
         <w:rPr>
-          <w:rFonts w:hint="cs"/>
           <w:rtl/>
         </w:rPr>
       </w:pPr>
       <w:r>
         <w:rPr>
           <w:rFonts w:cs="Arial"/>
+          <w:noProof/>
           <w:rtl/>
         </w:rPr>
         <w:drawing>
@@ -1720,7 +1747,6 @@
     <w:p>
       <w:pPr>
         <w:rPr>
-          <w:rFonts w:hint="cs"/>
           <w:u w:val="single"/>
           <w:rtl/>
         </w:rPr>
@@ -1846,7 +1872,6 @@
     <w:p>
       <w:pPr>
         <w:rPr>
-          <w:rFonts w:hint="cs"/>
           <w:b/>
           <w:bCs/>
           <w:u w:val="single"/>
@@ -4135,8 +4160,6 @@
           </wp:inline>
         </w:drawing>
       </w:r>
-      <w:bookmarkStart w:id="0" w:name="_GoBack"/>
-      <w:bookmarkEnd w:id="0"/>
     </w:p>
     <w:p>
       <w:pPr>
@@ -4213,13 +4236,7 @@
         </w:drawing>
       </w:r>
     </w:p>
-    <w:p>
-      <w:pPr>
-        <w:rPr>
-          <w:rFonts w:hint="cs"/>
-        </w:rPr>
-      </w:pPr>
-    </w:p>
+    <w:p/>
     <w:sectPr>
       <w:pgSz w:w="11906" w:h="16838"/>
       <w:pgMar w:top="1440" w:right="1800" w:bottom="1440" w:left="1800" w:header="708" w:footer="708" w:gutter="0"/>

</xml_diff>

<commit_message>
changed mistake in word
</commit_message>
<xml_diff>
--- a/פרויקט 2.docx
+++ b/פרויקט 2.docx
@@ -812,13 +812,7 @@
           <w:rPr>
             <w:rFonts w:ascii="Cambria Math" w:eastAsiaTheme="minorEastAsia" w:hAnsi="Cambria Math"/>
           </w:rPr>
-          <m:t>δ=</m:t>
-        </m:r>
-        <m:r>
-          <w:rPr>
-            <w:rFonts w:ascii="Cambria Math" w:eastAsiaTheme="minorEastAsia" w:hAnsi="Cambria Math"/>
-          </w:rPr>
-          <m:t>-</m:t>
+          <m:t>δ=-</m:t>
         </m:r>
         <m:f>
           <m:fPr>
@@ -853,17 +847,8 @@
           <w:i/>
           <w:rtl/>
         </w:rPr>
-        <w:t>.</w:t>
-      </w:r>
-    </w:p>
-    <w:p>
-      <w:pPr>
-        <w:rPr>
-          <w:rFonts w:eastAsiaTheme="minorEastAsia"/>
-          <w:i/>
-          <w:rtl/>
-        </w:rPr>
-      </w:pPr>
+        <w:t xml:space="preserve">, </w:t>
+      </w:r>
       <w:r>
         <w:rPr>
           <w:rFonts w:eastAsiaTheme="minorEastAsia" w:hint="cs"/>
@@ -938,20 +923,31 @@
           <w:i/>
           <w:rtl/>
         </w:rPr>
-        <w:t xml:space="preserve"> ו-</w:t>
+        <w:t xml:space="preserve"> </w:t>
+      </w:r>
+    </w:p>
+    <w:p>
+      <w:pPr>
+        <w:rPr>
+          <w:rFonts w:eastAsiaTheme="minorEastAsia"/>
+          <w:i/>
+          <w:rtl/>
+        </w:rPr>
+      </w:pPr>
+      <w:r>
+        <w:rPr>
+          <w:rFonts w:eastAsiaTheme="minorEastAsia" w:hint="cs"/>
+          <w:i/>
+          <w:rtl/>
+        </w:rPr>
+        <w:t>ו-</w:t>
       </w:r>
       <m:oMath>
         <m:r>
           <w:rPr>
             <w:rFonts w:ascii="Cambria Math" w:eastAsiaTheme="minorEastAsia" w:hAnsi="Cambria Math"/>
           </w:rPr>
-          <m:t>δ</m:t>
-        </m:r>
-        <m:r>
-          <w:rPr>
-            <w:rFonts w:ascii="Cambria Math" w:eastAsiaTheme="minorEastAsia" w:hAnsi="Cambria Math"/>
-          </w:rPr>
-          <m:t>=</m:t>
+          <m:t>δ=</m:t>
         </m:r>
         <m:f>
           <m:fPr>
@@ -987,6 +983,23 @@
           <w:rtl/>
         </w:rPr>
         <w:t>.</w:t>
+      </w:r>
+    </w:p>
+    <w:p>
+      <w:pPr>
+        <w:rPr>
+          <w:rFonts w:eastAsiaTheme="minorEastAsia"/>
+          <w:i/>
+          <w:rtl/>
+        </w:rPr>
+      </w:pPr>
+      <w:r>
+        <w:rPr>
+          <w:rFonts w:eastAsiaTheme="minorEastAsia" w:hint="cs"/>
+          <w:i/>
+          <w:rtl/>
+        </w:rPr>
+        <w:t>קיטוב אליפטי יתקבל עבור כל ערכים אחרים.</w:t>
       </w:r>
     </w:p>
     <w:p>
@@ -1432,8 +1445,6 @@
         </w:rPr>
         <w:t>ימני</w:t>
       </w:r>
-      <w:bookmarkStart w:id="0" w:name="_GoBack"/>
-      <w:bookmarkEnd w:id="0"/>
       <w:r>
         <w:rPr>
           <w:rFonts w:hint="cs"/>
@@ -3676,50 +3687,32 @@
                 </w:rPr>
                 <m:t>j2π</m:t>
               </m:r>
-              <m:f>
-                <m:fPr>
-                  <m:ctrlPr>
-                    <w:rPr>
-                      <w:rFonts w:ascii="Cambria Math" w:hAnsi="Cambria Math"/>
-                      <w:i/>
-                    </w:rPr>
-                  </m:ctrlPr>
-                </m:fPr>
-                <m:num>
-                  <m:r>
-                    <m:rPr>
-                      <m:sty m:val="bi"/>
-                    </m:rPr>
-                    <w:rPr>
-                      <w:rFonts w:ascii="Cambria Math" w:hAnsi="Cambria Math"/>
-                    </w:rPr>
-                    <m:t>ν</m:t>
-                  </m:r>
-                  <m:r>
-                    <w:rPr>
-                      <w:rFonts w:ascii="Cambria Math" w:hAnsi="Cambria Math"/>
-                    </w:rPr>
-                    <m:t>∙</m:t>
-                  </m:r>
-                  <m:r>
-                    <m:rPr>
-                      <m:sty m:val="bi"/>
-                    </m:rPr>
-                    <w:rPr>
-                      <w:rFonts w:ascii="Cambria Math" w:hAnsi="Cambria Math"/>
-                    </w:rPr>
-                    <m:t>u</m:t>
-                  </m:r>
-                </m:num>
-                <m:den>
-                  <m:r>
-                    <w:rPr>
-                      <w:rFonts w:ascii="Cambria Math" w:hAnsi="Cambria Math"/>
-                    </w:rPr>
-                    <m:t>2λ</m:t>
-                  </m:r>
-                </m:den>
-              </m:f>
+              <m:r>
+                <m:rPr>
+                  <m:sty m:val="bi"/>
+                </m:rPr>
+                <w:rPr>
+                  <w:rFonts w:ascii="Cambria Math" w:hAnsi="Cambria Math"/>
+                </w:rPr>
+                <m:t>ν</m:t>
+              </m:r>
+              <m:r>
+                <w:rPr>
+                  <w:rFonts w:ascii="Cambria Math" w:hAnsi="Cambria Math"/>
+                </w:rPr>
+                <m:t>∙</m:t>
+              </m:r>
+              <m:r>
+                <m:rPr>
+                  <m:sty m:val="bi"/>
+                </m:rPr>
+                <w:rPr>
+                  <w:rFonts w:ascii="Cambria Math" w:hAnsi="Cambria Math"/>
+                </w:rPr>
+                <m:t>u</m:t>
+              </m:r>
+              <w:bookmarkStart w:id="0" w:name="_GoBack"/>
+              <w:bookmarkEnd w:id="0"/>
             </m:sup>
           </m:sSup>
           <m:sSup>

</xml_diff>